<commit_message>
Pushing just before meeting
</commit_message>
<xml_diff>
--- a/methods-operationalisations/TCM questionnaire EN only.docx
+++ b/methods-operationalisations/TCM questionnaire EN only.docx
@@ -1,6 +1,6 @@
 
 <file path=word/document.xml><?xml version="1.0" encoding="utf-8"?>
-<w:document xmlns:wpc="http://schemas.microsoft.com/office/word/2010/wordprocessingCanvas" xmlns:cx="http://schemas.microsoft.com/office/drawing/2014/chartex" xmlns:mc="http://schemas.openxmlformats.org/markup-compatibility/2006" xmlns:o="urn:schemas-microsoft-com:office:office" xmlns:r="http://schemas.openxmlformats.org/officeDocument/2006/relationships" xmlns:m="http://schemas.openxmlformats.org/officeDocument/2006/math" xmlns:v="urn:schemas-microsoft-com:vml" xmlns:wp14="http://schemas.microsoft.com/office/word/2010/wordprocessingDrawing" xmlns:wp="http://schemas.openxmlformats.org/drawingml/2006/wordprocessingDrawing" xmlns:w10="urn:schemas-microsoft-com:office:word" xmlns:w="http://schemas.openxmlformats.org/wordprocessingml/2006/main" xmlns:w14="http://schemas.microsoft.com/office/word/2010/wordml" xmlns:w15="http://schemas.microsoft.com/office/word/2012/wordml" xmlns:w16se="http://schemas.microsoft.com/office/word/2015/wordml/symex" xmlns:wpg="http://schemas.microsoft.com/office/word/2010/wordprocessingGroup" xmlns:wpi="http://schemas.microsoft.com/office/word/2010/wordprocessingInk" xmlns:wne="http://schemas.microsoft.com/office/word/2006/wordml" xmlns:wps="http://schemas.microsoft.com/office/word/2010/wordprocessingShape" mc:Ignorable="w14 w15 w16se wp14">
+<w:document xmlns:wpc="http://schemas.microsoft.com/office/word/2010/wordprocessingCanvas" xmlns:cx="http://schemas.microsoft.com/office/drawing/2014/chartex" xmlns:cx1="http://schemas.microsoft.com/office/drawing/2015/9/8/chartex" xmlns:mc="http://schemas.openxmlformats.org/markup-compatibility/2006" xmlns:o="urn:schemas-microsoft-com:office:office" xmlns:r="http://schemas.openxmlformats.org/officeDocument/2006/relationships" xmlns:m="http://schemas.openxmlformats.org/officeDocument/2006/math" xmlns:v="urn:schemas-microsoft-com:vml" xmlns:wp14="http://schemas.microsoft.com/office/word/2010/wordprocessingDrawing" xmlns:wp="http://schemas.openxmlformats.org/drawingml/2006/wordprocessingDrawing" xmlns:w10="urn:schemas-microsoft-com:office:word" xmlns:w="http://schemas.openxmlformats.org/wordprocessingml/2006/main" xmlns:w14="http://schemas.microsoft.com/office/word/2010/wordml" xmlns:w15="http://schemas.microsoft.com/office/word/2012/wordml" xmlns:w16se="http://schemas.microsoft.com/office/word/2015/wordml/symex" xmlns:wpg="http://schemas.microsoft.com/office/word/2010/wordprocessingGroup" xmlns:wpi="http://schemas.microsoft.com/office/word/2010/wordprocessingInk" xmlns:wne="http://schemas.microsoft.com/office/word/2006/wordml" xmlns:wps="http://schemas.microsoft.com/office/word/2010/wordprocessingShape" mc:Ignorable="w14 w15 w16se wp14">
   <w:body>
     <w:p>
       <w:pPr>
@@ -5575,6 +5575,17 @@
         </w:rPr>
         <w:t>I cannot tell how effective they are</w:t>
       </w:r>
+    </w:p>
+    <w:p>
+      <w:pPr>
+        <w:pStyle w:val="NoSpacing"/>
+        <w:ind w:left="720"/>
+        <w:rPr>
+          <w:sz w:val="18"/>
+          <w:szCs w:val="18"/>
+          <w:lang w:val="en-US"/>
+        </w:rPr>
+      </w:pPr>
     </w:p>
     <w:p>
       <w:pPr>
@@ -5722,7 +5733,7 @@
                 <w:szCs w:val="10"/>
                 <w:lang w:val="en-US"/>
               </w:rPr>
-              <w:t xml:space="preserve"> és </w:t>
+              <w:t xml:space="preserve"> </w:t>
             </w:r>
             <w:proofErr w:type="spellStart"/>
             <w:r>
@@ -5732,7 +5743,7 @@
                 <w:szCs w:val="10"/>
                 <w:lang w:val="en-US"/>
               </w:rPr>
-              <w:t>kezelésekkel</w:t>
+              <w:t>és</w:t>
             </w:r>
             <w:proofErr w:type="spellEnd"/>
             <w:r>
@@ -5752,7 +5763,7 @@
                 <w:szCs w:val="10"/>
                 <w:lang w:val="en-US"/>
               </w:rPr>
-              <w:t>kapcsolatos</w:t>
+              <w:t>kezelésekkel</w:t>
             </w:r>
             <w:proofErr w:type="spellEnd"/>
             <w:r>
@@ -5772,7 +5783,7 @@
                 <w:szCs w:val="10"/>
                 <w:lang w:val="en-US"/>
               </w:rPr>
-              <w:t>állításokat</w:t>
+              <w:t>kapcsolatos</w:t>
             </w:r>
             <w:proofErr w:type="spellEnd"/>
             <w:r>
@@ -5792,7 +5803,7 @@
                 <w:szCs w:val="10"/>
                 <w:lang w:val="en-US"/>
               </w:rPr>
-              <w:t>talál</w:t>
+              <w:t>állításokat</w:t>
             </w:r>
             <w:proofErr w:type="spellEnd"/>
             <w:r>
@@ -5802,7 +5813,7 @@
                 <w:szCs w:val="10"/>
                 <w:lang w:val="en-US"/>
               </w:rPr>
-              <w:t xml:space="preserve">. </w:t>
+              <w:t xml:space="preserve"> </w:t>
             </w:r>
             <w:proofErr w:type="spellStart"/>
             <w:r>
@@ -5812,7 +5823,7 @@
                 <w:szCs w:val="10"/>
                 <w:lang w:val="en-US"/>
               </w:rPr>
-              <w:t>Kérjük</w:t>
+              <w:t>talál</w:t>
             </w:r>
             <w:proofErr w:type="spellEnd"/>
             <w:r>
@@ -5822,7 +5833,7 @@
                 <w:szCs w:val="10"/>
                 <w:lang w:val="en-US"/>
               </w:rPr>
-              <w:t xml:space="preserve">, </w:t>
+              <w:t xml:space="preserve">. </w:t>
             </w:r>
             <w:proofErr w:type="spellStart"/>
             <w:r>
@@ -5832,7 +5843,7 @@
                 <w:szCs w:val="10"/>
                 <w:lang w:val="en-US"/>
               </w:rPr>
-              <w:t>minden</w:t>
+              <w:t>Kérjük</w:t>
             </w:r>
             <w:proofErr w:type="spellEnd"/>
             <w:r>
@@ -5842,7 +5853,7 @@
                 <w:szCs w:val="10"/>
                 <w:lang w:val="en-US"/>
               </w:rPr>
-              <w:t xml:space="preserve"> </w:t>
+              <w:t xml:space="preserve">, </w:t>
             </w:r>
             <w:proofErr w:type="spellStart"/>
             <w:r>
@@ -5852,7 +5863,7 @@
                 <w:szCs w:val="10"/>
                 <w:lang w:val="en-US"/>
               </w:rPr>
-              <w:t>egyes</w:t>
+              <w:t>minden</w:t>
             </w:r>
             <w:proofErr w:type="spellEnd"/>
             <w:r>
@@ -5872,7 +5883,7 @@
                 <w:szCs w:val="10"/>
                 <w:lang w:val="en-US"/>
               </w:rPr>
-              <w:t>esetben</w:t>
+              <w:t>egyes</w:t>
             </w:r>
             <w:proofErr w:type="spellEnd"/>
             <w:r>
@@ -5892,7 +5903,7 @@
                 <w:szCs w:val="10"/>
                 <w:lang w:val="en-US"/>
               </w:rPr>
-              <w:t>döntse</w:t>
+              <w:t>esetben</w:t>
             </w:r>
             <w:proofErr w:type="spellEnd"/>
             <w:r>
@@ -5902,7 +5913,7 @@
                 <w:szCs w:val="10"/>
                 <w:lang w:val="en-US"/>
               </w:rPr>
-              <w:t xml:space="preserve"> el </w:t>
+              <w:t xml:space="preserve"> </w:t>
             </w:r>
             <w:proofErr w:type="spellStart"/>
             <w:r>
@@ -5912,7 +5923,7 @@
                 <w:szCs w:val="10"/>
                 <w:lang w:val="en-US"/>
               </w:rPr>
-              <w:t>azt</w:t>
+              <w:t>döntse</w:t>
             </w:r>
             <w:proofErr w:type="spellEnd"/>
             <w:r>
@@ -5922,7 +5933,7 @@
                 <w:szCs w:val="10"/>
                 <w:lang w:val="en-US"/>
               </w:rPr>
-              <w:t xml:space="preserve">, </w:t>
+              <w:t xml:space="preserve"> el </w:t>
             </w:r>
             <w:proofErr w:type="spellStart"/>
             <w:r>
@@ -5932,7 +5943,7 @@
                 <w:szCs w:val="10"/>
                 <w:lang w:val="en-US"/>
               </w:rPr>
-              <w:t>hogy</w:t>
+              <w:t>azt</w:t>
             </w:r>
             <w:proofErr w:type="spellEnd"/>
             <w:r>
@@ -5942,7 +5953,7 @@
                 <w:szCs w:val="10"/>
                 <w:lang w:val="en-US"/>
               </w:rPr>
-              <w:t xml:space="preserve"> </w:t>
+              <w:t xml:space="preserve">, </w:t>
             </w:r>
             <w:proofErr w:type="spellStart"/>
             <w:r>
@@ -5952,7 +5963,7 @@
                 <w:szCs w:val="10"/>
                 <w:lang w:val="en-US"/>
               </w:rPr>
-              <w:t>mennyire</w:t>
+              <w:t>hogy</w:t>
             </w:r>
             <w:proofErr w:type="spellEnd"/>
             <w:r>
@@ -5972,7 +5983,7 @@
                 <w:szCs w:val="10"/>
                 <w:lang w:val="en-US"/>
               </w:rPr>
-              <w:t>ért</w:t>
+              <w:t>mennyire</w:t>
             </w:r>
             <w:proofErr w:type="spellEnd"/>
             <w:r>
@@ -5992,7 +6003,7 @@
                 <w:szCs w:val="10"/>
                 <w:lang w:val="en-US"/>
               </w:rPr>
-              <w:t>vagy</w:t>
+              <w:t>ért</w:t>
             </w:r>
             <w:proofErr w:type="spellEnd"/>
             <w:r>
@@ -6012,7 +6023,7 @@
                 <w:szCs w:val="10"/>
                 <w:lang w:val="en-US"/>
               </w:rPr>
-              <w:t>nem</w:t>
+              <w:t>vagy</w:t>
             </w:r>
             <w:proofErr w:type="spellEnd"/>
             <w:r>
@@ -6032,7 +6043,7 @@
                 <w:szCs w:val="10"/>
                 <w:lang w:val="en-US"/>
               </w:rPr>
-              <w:t>ért</w:t>
+              <w:t>nem</w:t>
             </w:r>
             <w:proofErr w:type="spellEnd"/>
             <w:r>
@@ -6052,7 +6063,7 @@
                 <w:szCs w:val="10"/>
                 <w:lang w:val="en-US"/>
               </w:rPr>
-              <w:t>egyet</w:t>
+              <w:t>ért</w:t>
             </w:r>
             <w:proofErr w:type="spellEnd"/>
             <w:r>
@@ -6072,7 +6083,7 @@
                 <w:szCs w:val="10"/>
                 <w:lang w:val="en-US"/>
               </w:rPr>
-              <w:t>az</w:t>
+              <w:t>egyet</w:t>
             </w:r>
             <w:proofErr w:type="spellEnd"/>
             <w:r>
@@ -6092,7 +6103,7 @@
                 <w:szCs w:val="10"/>
                 <w:lang w:val="en-US"/>
               </w:rPr>
-              <w:t>adott</w:t>
+              <w:t>az</w:t>
             </w:r>
             <w:proofErr w:type="spellEnd"/>
             <w:r>
@@ -6112,7 +6123,7 @@
                 <w:szCs w:val="10"/>
                 <w:lang w:val="en-US"/>
               </w:rPr>
-              <w:t>állítással</w:t>
+              <w:t>adott</w:t>
             </w:r>
             <w:proofErr w:type="spellEnd"/>
             <w:r>
@@ -6122,7 +6133,47 @@
                 <w:szCs w:val="10"/>
                 <w:lang w:val="en-US"/>
               </w:rPr>
-              <w:t xml:space="preserve"> és </w:t>
+              <w:t xml:space="preserve"> </w:t>
+            </w:r>
+            <w:proofErr w:type="spellStart"/>
+            <w:r>
+              <w:rPr>
+                <w:b/>
+                <w:sz w:val="10"/>
+                <w:szCs w:val="10"/>
+                <w:lang w:val="en-US"/>
+              </w:rPr>
+              <w:t>állítással</w:t>
+            </w:r>
+            <w:proofErr w:type="spellEnd"/>
+            <w:r>
+              <w:rPr>
+                <w:b/>
+                <w:sz w:val="10"/>
+                <w:szCs w:val="10"/>
+                <w:lang w:val="en-US"/>
+              </w:rPr>
+              <w:t xml:space="preserve"> </w:t>
+            </w:r>
+            <w:proofErr w:type="spellStart"/>
+            <w:r>
+              <w:rPr>
+                <w:b/>
+                <w:sz w:val="10"/>
+                <w:szCs w:val="10"/>
+                <w:lang w:val="en-US"/>
+              </w:rPr>
+              <w:t>és</w:t>
+            </w:r>
+            <w:proofErr w:type="spellEnd"/>
+            <w:r>
+              <w:rPr>
+                <w:b/>
+                <w:sz w:val="10"/>
+                <w:szCs w:val="10"/>
+                <w:lang w:val="en-US"/>
+              </w:rPr>
+              <w:t xml:space="preserve"> </w:t>
             </w:r>
             <w:proofErr w:type="spellStart"/>
             <w:r>
@@ -6666,17 +6717,18 @@
                 <w:smallCaps/>
                 <w:sz w:val="20"/>
                 <w:szCs w:val="20"/>
-                <w:lang w:val="en-US"/>
-              </w:rPr>
-            </w:pPr>
-            <w:r>
-              <w:rPr>
-                <w:smallCaps/>
-                <w:sz w:val="20"/>
-                <w:szCs w:val="20"/>
-                <w:lang w:val="en-US"/>
-              </w:rPr>
-              <w:lastRenderedPageBreak/>
+                <w:highlight w:val="yellow"/>
+                <w:lang w:val="en-US"/>
+              </w:rPr>
+            </w:pPr>
+            <w:r>
+              <w:rPr>
+                <w:smallCaps/>
+                <w:sz w:val="20"/>
+                <w:szCs w:val="20"/>
+                <w:highlight w:val="yellow"/>
+                <w:lang w:val="en-US"/>
+              </w:rPr>
               <w:t>1</w:t>
             </w:r>
           </w:p>
@@ -6695,21 +6747,55 @@
                 <w:smallCaps/>
                 <w:sz w:val="20"/>
                 <w:szCs w:val="20"/>
-                <w:lang w:val="en-US"/>
-              </w:rPr>
-            </w:pPr>
-            <w:r>
-              <w:rPr>
-                <w:sz w:val="20"/>
-                <w:szCs w:val="20"/>
-                <w:lang w:val="en-US"/>
-              </w:rPr>
-              <w:t xml:space="preserve">Health can be maintained with regular </w:t>
-            </w:r>
-            <w:r>
-              <w:rPr>
-                <w:sz w:val="20"/>
-                <w:szCs w:val="20"/>
+                <w:highlight w:val="yellow"/>
+                <w:lang w:val="en-US"/>
+              </w:rPr>
+            </w:pPr>
+            <w:r>
+              <w:rPr>
+                <w:sz w:val="20"/>
+                <w:szCs w:val="20"/>
+                <w:highlight w:val="yellow"/>
+                <w:lang w:val="en-US"/>
+              </w:rPr>
+              <w:t xml:space="preserve">Health </w:t>
+            </w:r>
+            <w:proofErr w:type="gramStart"/>
+            <w:r>
+              <w:rPr>
+                <w:sz w:val="20"/>
+                <w:szCs w:val="20"/>
+                <w:highlight w:val="yellow"/>
+                <w:lang w:val="en-US"/>
+              </w:rPr>
+              <w:t>can be maintained</w:t>
+            </w:r>
+            <w:proofErr w:type="gramEnd"/>
+            <w:r>
+              <w:rPr>
+                <w:sz w:val="20"/>
+                <w:szCs w:val="20"/>
+                <w:highlight w:val="yellow"/>
+                <w:lang w:val="en-US"/>
+              </w:rPr>
+              <w:t xml:space="preserve"> with </w:t>
+            </w:r>
+            <w:r>
+              <w:rPr>
+                <w:b/>
+                <w:sz w:val="20"/>
+                <w:szCs w:val="20"/>
+                <w:highlight w:val="yellow"/>
+                <w:lang w:val="en-US"/>
+              </w:rPr>
+              <w:t xml:space="preserve">regular </w:t>
+            </w:r>
+            <w:r>
+              <w:rPr>
+                <w:b/>
+                <w:sz w:val="20"/>
+                <w:szCs w:val="20"/>
+                <w:highlight w:val="yellow"/>
                 <w:lang w:val="en-US"/>
               </w:rPr>
               <w:t>exercise</w:t>
@@ -6718,9 +6804,29 @@
               <w:rPr>
                 <w:sz w:val="20"/>
                 <w:szCs w:val="20"/>
-                <w:lang w:val="en-US"/>
-              </w:rPr>
-              <w:t xml:space="preserve"> and a healthy diet.</w:t>
+                <w:highlight w:val="yellow"/>
+                <w:lang w:val="en-US"/>
+              </w:rPr>
+              <w:t xml:space="preserve"> and a </w:t>
+            </w:r>
+            <w:r>
+              <w:rPr>
+                <w:b/>
+                <w:sz w:val="20"/>
+                <w:szCs w:val="20"/>
+                <w:highlight w:val="yellow"/>
+                <w:lang w:val="en-US"/>
+              </w:rPr>
+              <w:t>healthy diet</w:t>
+            </w:r>
+            <w:r>
+              <w:rPr>
+                <w:sz w:val="20"/>
+                <w:szCs w:val="20"/>
+                <w:highlight w:val="yellow"/>
+                <w:lang w:val="en-US"/>
+              </w:rPr>
+              <w:t>.</w:t>
             </w:r>
           </w:p>
         </w:tc>
@@ -6739,13 +6845,15 @@
                 <w:smallCaps/>
                 <w:sz w:val="20"/>
                 <w:szCs w:val="20"/>
-                <w:lang w:val="en-US"/>
-              </w:rPr>
-            </w:pPr>
-            <w:r>
-              <w:rPr>
-                <w:sz w:val="18"/>
-                <w:szCs w:val="18"/>
+                <w:highlight w:val="yellow"/>
+                <w:lang w:val="en-US"/>
+              </w:rPr>
+            </w:pPr>
+            <w:r>
+              <w:rPr>
+                <w:sz w:val="18"/>
+                <w:szCs w:val="18"/>
+                <w:highlight w:val="yellow"/>
                 <w:lang w:val="en-US"/>
               </w:rPr>
               <w:t xml:space="preserve">1                       </w:t>
@@ -6767,13 +6875,15 @@
                 <w:smallCaps/>
                 <w:sz w:val="20"/>
                 <w:szCs w:val="20"/>
-                <w:lang w:val="en-US"/>
-              </w:rPr>
-            </w:pPr>
-            <w:r>
-              <w:rPr>
-                <w:sz w:val="18"/>
-                <w:szCs w:val="18"/>
+                <w:highlight w:val="yellow"/>
+                <w:lang w:val="en-US"/>
+              </w:rPr>
+            </w:pPr>
+            <w:r>
+              <w:rPr>
+                <w:sz w:val="18"/>
+                <w:szCs w:val="18"/>
+                <w:highlight w:val="yellow"/>
                 <w:lang w:val="en-US"/>
               </w:rPr>
               <w:t>2</w:t>
@@ -6795,13 +6905,15 @@
                 <w:smallCaps/>
                 <w:sz w:val="20"/>
                 <w:szCs w:val="20"/>
-                <w:lang w:val="en-US"/>
-              </w:rPr>
-            </w:pPr>
-            <w:r>
-              <w:rPr>
-                <w:sz w:val="18"/>
-                <w:szCs w:val="18"/>
+                <w:highlight w:val="yellow"/>
+                <w:lang w:val="en-US"/>
+              </w:rPr>
+            </w:pPr>
+            <w:r>
+              <w:rPr>
+                <w:sz w:val="18"/>
+                <w:szCs w:val="18"/>
+                <w:highlight w:val="yellow"/>
                 <w:lang w:val="en-US"/>
               </w:rPr>
               <w:t>3</w:t>
@@ -6823,13 +6935,15 @@
                 <w:smallCaps/>
                 <w:sz w:val="20"/>
                 <w:szCs w:val="20"/>
-                <w:lang w:val="en-US"/>
-              </w:rPr>
-            </w:pPr>
-            <w:r>
-              <w:rPr>
-                <w:sz w:val="18"/>
-                <w:szCs w:val="18"/>
+                <w:highlight w:val="yellow"/>
+                <w:lang w:val="en-US"/>
+              </w:rPr>
+            </w:pPr>
+            <w:r>
+              <w:rPr>
+                <w:sz w:val="18"/>
+                <w:szCs w:val="18"/>
+                <w:highlight w:val="yellow"/>
                 <w:lang w:val="en-US"/>
               </w:rPr>
               <w:t>4</w:t>
@@ -6851,13 +6965,15 @@
                 <w:smallCaps/>
                 <w:sz w:val="20"/>
                 <w:szCs w:val="20"/>
-                <w:lang w:val="en-US"/>
-              </w:rPr>
-            </w:pPr>
-            <w:r>
-              <w:rPr>
-                <w:sz w:val="18"/>
-                <w:szCs w:val="18"/>
+                <w:highlight w:val="yellow"/>
+                <w:lang w:val="en-US"/>
+              </w:rPr>
+            </w:pPr>
+            <w:r>
+              <w:rPr>
+                <w:sz w:val="18"/>
+                <w:szCs w:val="18"/>
+                <w:highlight w:val="yellow"/>
                 <w:lang w:val="en-US"/>
               </w:rPr>
               <w:t>5</w:t>
@@ -6879,13 +6995,15 @@
                 <w:smallCaps/>
                 <w:sz w:val="20"/>
                 <w:szCs w:val="20"/>
-                <w:lang w:val="en-US"/>
-              </w:rPr>
-            </w:pPr>
-            <w:r>
-              <w:rPr>
-                <w:sz w:val="18"/>
-                <w:szCs w:val="18"/>
+                <w:highlight w:val="yellow"/>
+                <w:lang w:val="en-US"/>
+              </w:rPr>
+            </w:pPr>
+            <w:r>
+              <w:rPr>
+                <w:sz w:val="18"/>
+                <w:szCs w:val="18"/>
+                <w:highlight w:val="yellow"/>
                 <w:lang w:val="en-US"/>
               </w:rPr>
               <w:t>6</w:t>
@@ -6910,14 +7028,16 @@
                 <w:smallCaps/>
                 <w:sz w:val="20"/>
                 <w:szCs w:val="20"/>
-                <w:lang w:val="en-US"/>
-              </w:rPr>
-            </w:pPr>
-            <w:r>
-              <w:rPr>
-                <w:smallCaps/>
-                <w:sz w:val="20"/>
-                <w:szCs w:val="20"/>
+                <w:highlight w:val="yellow"/>
+                <w:lang w:val="en-US"/>
+              </w:rPr>
+            </w:pPr>
+            <w:r>
+              <w:rPr>
+                <w:smallCaps/>
+                <w:sz w:val="20"/>
+                <w:szCs w:val="20"/>
+                <w:highlight w:val="yellow"/>
                 <w:lang w:val="en-US"/>
               </w:rPr>
               <w:t>2</w:t>
@@ -6936,16 +7056,37 @@
               <w:rPr>
                 <w:sz w:val="20"/>
                 <w:szCs w:val="20"/>
-                <w:lang w:val="en-US"/>
-              </w:rPr>
-            </w:pPr>
-            <w:r>
-              <w:rPr>
-                <w:sz w:val="20"/>
-                <w:szCs w:val="20"/>
-                <w:lang w:val="en-US"/>
-              </w:rPr>
-              <w:t>You have to suffer in order to achieve health (you have to suffer to heal).</w:t>
+                <w:highlight w:val="yellow"/>
+                <w:lang w:val="en-US"/>
+              </w:rPr>
+            </w:pPr>
+            <w:r>
+              <w:rPr>
+                <w:sz w:val="20"/>
+                <w:szCs w:val="20"/>
+                <w:highlight w:val="yellow"/>
+                <w:lang w:val="en-US"/>
+              </w:rPr>
+              <w:t xml:space="preserve">You have to </w:t>
+            </w:r>
+            <w:r>
+              <w:rPr>
+                <w:b/>
+                <w:sz w:val="20"/>
+                <w:szCs w:val="20"/>
+                <w:highlight w:val="yellow"/>
+                <w:lang w:val="en-US"/>
+              </w:rPr>
+              <w:t>suffer</w:t>
+            </w:r>
+            <w:r>
+              <w:rPr>
+                <w:sz w:val="20"/>
+                <w:szCs w:val="20"/>
+                <w:highlight w:val="yellow"/>
+                <w:lang w:val="en-US"/>
+              </w:rPr>
+              <w:t xml:space="preserve"> in order to achieve health (you have to suffer to heal).</w:t>
             </w:r>
           </w:p>
         </w:tc>
@@ -6962,13 +7103,15 @@
               <w:rPr>
                 <w:sz w:val="18"/>
                 <w:szCs w:val="18"/>
-                <w:lang w:val="en-US"/>
-              </w:rPr>
-            </w:pPr>
-            <w:r>
-              <w:rPr>
-                <w:sz w:val="18"/>
-                <w:szCs w:val="18"/>
+                <w:highlight w:val="yellow"/>
+                <w:lang w:val="en-US"/>
+              </w:rPr>
+            </w:pPr>
+            <w:r>
+              <w:rPr>
+                <w:sz w:val="18"/>
+                <w:szCs w:val="18"/>
+                <w:highlight w:val="yellow"/>
                 <w:lang w:val="en-US"/>
               </w:rPr>
               <w:t>1</w:t>
@@ -6988,13 +7131,15 @@
               <w:rPr>
                 <w:sz w:val="18"/>
                 <w:szCs w:val="18"/>
-                <w:lang w:val="en-US"/>
-              </w:rPr>
-            </w:pPr>
-            <w:r>
-              <w:rPr>
-                <w:sz w:val="18"/>
-                <w:szCs w:val="18"/>
+                <w:highlight w:val="yellow"/>
+                <w:lang w:val="en-US"/>
+              </w:rPr>
+            </w:pPr>
+            <w:r>
+              <w:rPr>
+                <w:sz w:val="18"/>
+                <w:szCs w:val="18"/>
+                <w:highlight w:val="yellow"/>
                 <w:lang w:val="en-US"/>
               </w:rPr>
               <w:t>2</w:t>
@@ -7014,13 +7159,15 @@
               <w:rPr>
                 <w:sz w:val="18"/>
                 <w:szCs w:val="18"/>
-                <w:lang w:val="en-US"/>
-              </w:rPr>
-            </w:pPr>
-            <w:r>
-              <w:rPr>
-                <w:sz w:val="18"/>
-                <w:szCs w:val="18"/>
+                <w:highlight w:val="yellow"/>
+                <w:lang w:val="en-US"/>
+              </w:rPr>
+            </w:pPr>
+            <w:r>
+              <w:rPr>
+                <w:sz w:val="18"/>
+                <w:szCs w:val="18"/>
+                <w:highlight w:val="yellow"/>
                 <w:lang w:val="en-US"/>
               </w:rPr>
               <w:t>3</w:t>
@@ -7040,13 +7187,15 @@
               <w:rPr>
                 <w:sz w:val="18"/>
                 <w:szCs w:val="18"/>
-                <w:lang w:val="en-US"/>
-              </w:rPr>
-            </w:pPr>
-            <w:r>
-              <w:rPr>
-                <w:sz w:val="18"/>
-                <w:szCs w:val="18"/>
+                <w:highlight w:val="yellow"/>
+                <w:lang w:val="en-US"/>
+              </w:rPr>
+            </w:pPr>
+            <w:r>
+              <w:rPr>
+                <w:sz w:val="18"/>
+                <w:szCs w:val="18"/>
+                <w:highlight w:val="yellow"/>
                 <w:lang w:val="en-US"/>
               </w:rPr>
               <w:t>4</w:t>
@@ -7066,13 +7215,15 @@
               <w:rPr>
                 <w:sz w:val="18"/>
                 <w:szCs w:val="18"/>
-                <w:lang w:val="en-US"/>
-              </w:rPr>
-            </w:pPr>
-            <w:r>
-              <w:rPr>
-                <w:sz w:val="18"/>
-                <w:szCs w:val="18"/>
+                <w:highlight w:val="yellow"/>
+                <w:lang w:val="en-US"/>
+              </w:rPr>
+            </w:pPr>
+            <w:r>
+              <w:rPr>
+                <w:sz w:val="18"/>
+                <w:szCs w:val="18"/>
+                <w:highlight w:val="yellow"/>
                 <w:lang w:val="en-US"/>
               </w:rPr>
               <w:t>5</w:t>
@@ -7092,13 +7243,15 @@
               <w:rPr>
                 <w:sz w:val="18"/>
                 <w:szCs w:val="18"/>
-                <w:lang w:val="en-US"/>
-              </w:rPr>
-            </w:pPr>
-            <w:r>
-              <w:rPr>
-                <w:sz w:val="18"/>
-                <w:szCs w:val="18"/>
+                <w:highlight w:val="yellow"/>
+                <w:lang w:val="en-US"/>
+              </w:rPr>
+            </w:pPr>
+            <w:r>
+              <w:rPr>
+                <w:sz w:val="18"/>
+                <w:szCs w:val="18"/>
+                <w:highlight w:val="yellow"/>
                 <w:lang w:val="en-US"/>
               </w:rPr>
               <w:t>6</w:t>
@@ -7149,16 +7302,75 @@
               <w:rPr>
                 <w:sz w:val="20"/>
                 <w:szCs w:val="20"/>
-                <w:lang w:val="en-US"/>
-              </w:rPr>
-            </w:pPr>
-            <w:r>
-              <w:rPr>
-                <w:sz w:val="20"/>
-                <w:szCs w:val="20"/>
-                <w:lang w:val="en-US"/>
-              </w:rPr>
-              <w:t>I trust traditional remedies more than I trust western medicine.</w:t>
+                <w:highlight w:val="yellow"/>
+                <w:lang w:val="en-US"/>
+              </w:rPr>
+            </w:pPr>
+            <w:r>
+              <w:rPr>
+                <w:sz w:val="20"/>
+                <w:szCs w:val="20"/>
+                <w:highlight w:val="yellow"/>
+                <w:lang w:val="en-US"/>
+              </w:rPr>
+              <w:t xml:space="preserve">I </w:t>
+            </w:r>
+            <w:r>
+              <w:rPr>
+                <w:b/>
+                <w:sz w:val="20"/>
+                <w:szCs w:val="20"/>
+                <w:highlight w:val="yellow"/>
+                <w:lang w:val="en-US"/>
+              </w:rPr>
+              <w:t>trust</w:t>
+            </w:r>
+            <w:r>
+              <w:rPr>
+                <w:sz w:val="20"/>
+                <w:szCs w:val="20"/>
+                <w:highlight w:val="yellow"/>
+                <w:lang w:val="en-US"/>
+              </w:rPr>
+              <w:t xml:space="preserve"> </w:t>
+            </w:r>
+            <w:r>
+              <w:rPr>
+                <w:b/>
+                <w:sz w:val="20"/>
+                <w:szCs w:val="20"/>
+                <w:highlight w:val="yellow"/>
+                <w:lang w:val="en-US"/>
+              </w:rPr>
+              <w:t>traditional remedies</w:t>
+            </w:r>
+            <w:r>
+              <w:rPr>
+                <w:sz w:val="20"/>
+                <w:szCs w:val="20"/>
+                <w:highlight w:val="yellow"/>
+                <w:lang w:val="en-US"/>
+              </w:rPr>
+              <w:t xml:space="preserve"> more than I trust </w:t>
+            </w:r>
+            <w:r>
+              <w:rPr>
+                <w:b/>
+                <w:sz w:val="20"/>
+                <w:szCs w:val="20"/>
+                <w:highlight w:val="yellow"/>
+                <w:lang w:val="en-US"/>
+              </w:rPr>
+              <w:t>western medicine</w:t>
+            </w:r>
+            <w:r>
+              <w:rPr>
+                <w:sz w:val="20"/>
+                <w:szCs w:val="20"/>
+                <w:highlight w:val="yellow"/>
+                <w:lang w:val="en-US"/>
+              </w:rPr>
+              <w:t>.</w:t>
             </w:r>
           </w:p>
         </w:tc>
@@ -7175,13 +7387,15 @@
               <w:rPr>
                 <w:sz w:val="18"/>
                 <w:szCs w:val="18"/>
-                <w:lang w:val="en-US"/>
-              </w:rPr>
-            </w:pPr>
-            <w:r>
-              <w:rPr>
-                <w:sz w:val="18"/>
-                <w:szCs w:val="18"/>
+                <w:highlight w:val="yellow"/>
+                <w:lang w:val="en-US"/>
+              </w:rPr>
+            </w:pPr>
+            <w:r>
+              <w:rPr>
+                <w:sz w:val="18"/>
+                <w:szCs w:val="18"/>
+                <w:highlight w:val="yellow"/>
                 <w:lang w:val="en-US"/>
               </w:rPr>
               <w:t>1</w:t>
@@ -7201,13 +7415,15 @@
               <w:rPr>
                 <w:sz w:val="18"/>
                 <w:szCs w:val="18"/>
-                <w:lang w:val="en-US"/>
-              </w:rPr>
-            </w:pPr>
-            <w:r>
-              <w:rPr>
-                <w:sz w:val="18"/>
-                <w:szCs w:val="18"/>
+                <w:highlight w:val="yellow"/>
+                <w:lang w:val="en-US"/>
+              </w:rPr>
+            </w:pPr>
+            <w:r>
+              <w:rPr>
+                <w:sz w:val="18"/>
+                <w:szCs w:val="18"/>
+                <w:highlight w:val="yellow"/>
                 <w:lang w:val="en-US"/>
               </w:rPr>
               <w:t>2</w:t>
@@ -7227,13 +7443,15 @@
               <w:rPr>
                 <w:sz w:val="18"/>
                 <w:szCs w:val="18"/>
-                <w:lang w:val="en-US"/>
-              </w:rPr>
-            </w:pPr>
-            <w:r>
-              <w:rPr>
-                <w:sz w:val="18"/>
-                <w:szCs w:val="18"/>
+                <w:highlight w:val="yellow"/>
+                <w:lang w:val="en-US"/>
+              </w:rPr>
+            </w:pPr>
+            <w:r>
+              <w:rPr>
+                <w:sz w:val="18"/>
+                <w:szCs w:val="18"/>
+                <w:highlight w:val="yellow"/>
                 <w:lang w:val="en-US"/>
               </w:rPr>
               <w:t>3</w:t>
@@ -7253,13 +7471,15 @@
               <w:rPr>
                 <w:sz w:val="18"/>
                 <w:szCs w:val="18"/>
-                <w:lang w:val="en-US"/>
-              </w:rPr>
-            </w:pPr>
-            <w:r>
-              <w:rPr>
-                <w:sz w:val="18"/>
-                <w:szCs w:val="18"/>
+                <w:highlight w:val="yellow"/>
+                <w:lang w:val="en-US"/>
+              </w:rPr>
+            </w:pPr>
+            <w:r>
+              <w:rPr>
+                <w:sz w:val="18"/>
+                <w:szCs w:val="18"/>
+                <w:highlight w:val="yellow"/>
                 <w:lang w:val="en-US"/>
               </w:rPr>
               <w:t>4</w:t>
@@ -7279,13 +7499,15 @@
               <w:rPr>
                 <w:sz w:val="18"/>
                 <w:szCs w:val="18"/>
-                <w:lang w:val="en-US"/>
-              </w:rPr>
-            </w:pPr>
-            <w:r>
-              <w:rPr>
-                <w:sz w:val="18"/>
-                <w:szCs w:val="18"/>
+                <w:highlight w:val="yellow"/>
+                <w:lang w:val="en-US"/>
+              </w:rPr>
+            </w:pPr>
+            <w:r>
+              <w:rPr>
+                <w:sz w:val="18"/>
+                <w:szCs w:val="18"/>
+                <w:highlight w:val="yellow"/>
                 <w:lang w:val="en-US"/>
               </w:rPr>
               <w:t>5</w:t>
@@ -7305,13 +7527,15 @@
               <w:rPr>
                 <w:sz w:val="18"/>
                 <w:szCs w:val="18"/>
-                <w:lang w:val="en-US"/>
-              </w:rPr>
-            </w:pPr>
-            <w:r>
-              <w:rPr>
-                <w:sz w:val="18"/>
-                <w:szCs w:val="18"/>
+                <w:highlight w:val="yellow"/>
+                <w:lang w:val="en-US"/>
+              </w:rPr>
+            </w:pPr>
+            <w:r>
+              <w:rPr>
+                <w:sz w:val="18"/>
+                <w:szCs w:val="18"/>
+                <w:highlight w:val="yellow"/>
                 <w:lang w:val="en-US"/>
               </w:rPr>
               <w:t>6</w:t>
@@ -7364,13 +7588,15 @@
                 <w:smallCaps/>
                 <w:sz w:val="20"/>
                 <w:szCs w:val="20"/>
-                <w:lang w:val="en-US"/>
-              </w:rPr>
-            </w:pPr>
-            <w:r>
-              <w:rPr>
-                <w:sz w:val="20"/>
-                <w:szCs w:val="20"/>
+                <w:highlight w:val="yellow"/>
+                <w:lang w:val="en-US"/>
+              </w:rPr>
+            </w:pPr>
+            <w:r>
+              <w:rPr>
+                <w:sz w:val="20"/>
+                <w:szCs w:val="20"/>
+                <w:highlight w:val="yellow"/>
                 <w:lang w:val="en-US"/>
               </w:rPr>
               <w:t>The body is a mirror to the soul.</w:t>
@@ -7391,14 +7617,16 @@
                 <w:smallCaps/>
                 <w:sz w:val="20"/>
                 <w:szCs w:val="20"/>
-                <w:lang w:val="en-US"/>
-              </w:rPr>
-            </w:pPr>
-            <w:r>
-              <w:rPr>
-                <w:smallCaps/>
-                <w:sz w:val="20"/>
-                <w:szCs w:val="20"/>
+                <w:highlight w:val="yellow"/>
+                <w:lang w:val="en-US"/>
+              </w:rPr>
+            </w:pPr>
+            <w:r>
+              <w:rPr>
+                <w:smallCaps/>
+                <w:sz w:val="20"/>
+                <w:szCs w:val="20"/>
+                <w:highlight w:val="yellow"/>
                 <w:lang w:val="en-US"/>
               </w:rPr>
               <w:t>1</w:t>
@@ -7419,14 +7647,16 @@
                 <w:smallCaps/>
                 <w:sz w:val="20"/>
                 <w:szCs w:val="20"/>
-                <w:lang w:val="en-US"/>
-              </w:rPr>
-            </w:pPr>
-            <w:r>
-              <w:rPr>
-                <w:smallCaps/>
-                <w:sz w:val="20"/>
-                <w:szCs w:val="20"/>
+                <w:highlight w:val="yellow"/>
+                <w:lang w:val="en-US"/>
+              </w:rPr>
+            </w:pPr>
+            <w:r>
+              <w:rPr>
+                <w:smallCaps/>
+                <w:sz w:val="20"/>
+                <w:szCs w:val="20"/>
+                <w:highlight w:val="yellow"/>
                 <w:lang w:val="en-US"/>
               </w:rPr>
               <w:t>2</w:t>
@@ -7447,14 +7677,16 @@
                 <w:smallCaps/>
                 <w:sz w:val="20"/>
                 <w:szCs w:val="20"/>
-                <w:lang w:val="en-US"/>
-              </w:rPr>
-            </w:pPr>
-            <w:r>
-              <w:rPr>
-                <w:smallCaps/>
-                <w:sz w:val="20"/>
-                <w:szCs w:val="20"/>
+                <w:highlight w:val="yellow"/>
+                <w:lang w:val="en-US"/>
+              </w:rPr>
+            </w:pPr>
+            <w:r>
+              <w:rPr>
+                <w:smallCaps/>
+                <w:sz w:val="20"/>
+                <w:szCs w:val="20"/>
+                <w:highlight w:val="yellow"/>
                 <w:lang w:val="en-US"/>
               </w:rPr>
               <w:t>3</w:t>
@@ -7475,14 +7707,16 @@
                 <w:smallCaps/>
                 <w:sz w:val="20"/>
                 <w:szCs w:val="20"/>
-                <w:lang w:val="en-US"/>
-              </w:rPr>
-            </w:pPr>
-            <w:r>
-              <w:rPr>
-                <w:smallCaps/>
-                <w:sz w:val="20"/>
-                <w:szCs w:val="20"/>
+                <w:highlight w:val="yellow"/>
+                <w:lang w:val="en-US"/>
+              </w:rPr>
+            </w:pPr>
+            <w:r>
+              <w:rPr>
+                <w:smallCaps/>
+                <w:sz w:val="20"/>
+                <w:szCs w:val="20"/>
+                <w:highlight w:val="yellow"/>
                 <w:lang w:val="en-US"/>
               </w:rPr>
               <w:t>4</w:t>
@@ -7503,14 +7737,16 @@
                 <w:smallCaps/>
                 <w:sz w:val="20"/>
                 <w:szCs w:val="20"/>
-                <w:lang w:val="en-US"/>
-              </w:rPr>
-            </w:pPr>
-            <w:r>
-              <w:rPr>
-                <w:smallCaps/>
-                <w:sz w:val="20"/>
-                <w:szCs w:val="20"/>
+                <w:highlight w:val="yellow"/>
+                <w:lang w:val="en-US"/>
+              </w:rPr>
+            </w:pPr>
+            <w:r>
+              <w:rPr>
+                <w:smallCaps/>
+                <w:sz w:val="20"/>
+                <w:szCs w:val="20"/>
+                <w:highlight w:val="yellow"/>
                 <w:lang w:val="en-US"/>
               </w:rPr>
               <w:t>5</w:t>
@@ -7531,14 +7767,16 @@
                 <w:smallCaps/>
                 <w:sz w:val="20"/>
                 <w:szCs w:val="20"/>
-                <w:lang w:val="en-US"/>
-              </w:rPr>
-            </w:pPr>
-            <w:r>
-              <w:rPr>
-                <w:smallCaps/>
-                <w:sz w:val="20"/>
-                <w:szCs w:val="20"/>
+                <w:highlight w:val="yellow"/>
+                <w:lang w:val="en-US"/>
+              </w:rPr>
+            </w:pPr>
+            <w:r>
+              <w:rPr>
+                <w:smallCaps/>
+                <w:sz w:val="20"/>
+                <w:szCs w:val="20"/>
+                <w:highlight w:val="yellow"/>
                 <w:lang w:val="en-US"/>
               </w:rPr>
               <w:t>6</w:t>
@@ -7591,13 +7829,15 @@
                 <w:smallCaps/>
                 <w:sz w:val="20"/>
                 <w:szCs w:val="20"/>
-                <w:lang w:val="en-US"/>
-              </w:rPr>
-            </w:pPr>
-            <w:r>
-              <w:rPr>
-                <w:sz w:val="20"/>
-                <w:szCs w:val="20"/>
+                <w:highlight w:val="yellow"/>
+                <w:lang w:val="en-US"/>
+              </w:rPr>
+            </w:pPr>
+            <w:r>
+              <w:rPr>
+                <w:sz w:val="20"/>
+                <w:szCs w:val="20"/>
+                <w:highlight w:val="yellow"/>
                 <w:lang w:val="en-US"/>
               </w:rPr>
               <w:t xml:space="preserve"> </w:t>
@@ -7606,14 +7846,73 @@
               <w:rPr>
                 <w:sz w:val="20"/>
                 <w:szCs w:val="20"/>
-                <w:lang w:val="en-US"/>
-              </w:rPr>
-              <w:t>(my) Falling ill and healing are largely dependent on my environment (family, friends, colleagues, etc.)</w:t>
-            </w:r>
-            <w:r>
-              <w:rPr>
-                <w:sz w:val="20"/>
-                <w:szCs w:val="20"/>
+                <w:highlight w:val="yellow"/>
+                <w:lang w:val="en-US"/>
+              </w:rPr>
+              <w:t xml:space="preserve">(my) </w:t>
+            </w:r>
+            <w:r>
+              <w:rPr>
+                <w:b/>
+                <w:sz w:val="20"/>
+                <w:szCs w:val="20"/>
+                <w:highlight w:val="yellow"/>
+                <w:lang w:val="en-US"/>
+              </w:rPr>
+              <w:t>Falling ill</w:t>
+            </w:r>
+            <w:r>
+              <w:rPr>
+                <w:sz w:val="20"/>
+                <w:szCs w:val="20"/>
+                <w:highlight w:val="yellow"/>
+                <w:lang w:val="en-US"/>
+              </w:rPr>
+              <w:t xml:space="preserve"> and </w:t>
+            </w:r>
+            <w:r>
+              <w:rPr>
+                <w:b/>
+                <w:sz w:val="20"/>
+                <w:szCs w:val="20"/>
+                <w:highlight w:val="yellow"/>
+                <w:lang w:val="en-US"/>
+              </w:rPr>
+              <w:t>healing</w:t>
+            </w:r>
+            <w:r>
+              <w:rPr>
+                <w:sz w:val="20"/>
+                <w:szCs w:val="20"/>
+                <w:highlight w:val="yellow"/>
+                <w:lang w:val="en-US"/>
+              </w:rPr>
+              <w:t xml:space="preserve"> are largely dependent on my </w:t>
+            </w:r>
+            <w:r>
+              <w:rPr>
+                <w:b/>
+                <w:sz w:val="20"/>
+                <w:szCs w:val="20"/>
+                <w:highlight w:val="yellow"/>
+                <w:lang w:val="en-US"/>
+              </w:rPr>
+              <w:t>environment</w:t>
+            </w:r>
+            <w:r>
+              <w:rPr>
+                <w:sz w:val="20"/>
+                <w:szCs w:val="20"/>
+                <w:highlight w:val="yellow"/>
+                <w:lang w:val="en-US"/>
+              </w:rPr>
+              <w:t xml:space="preserve"> (family, friends, colleagues, etc.)</w:t>
+            </w:r>
+            <w:r>
+              <w:rPr>
+                <w:sz w:val="20"/>
+                <w:szCs w:val="20"/>
+                <w:highlight w:val="yellow"/>
                 <w:lang w:val="en-US"/>
               </w:rPr>
               <w:t>.</w:t>
@@ -7634,14 +7933,16 @@
                 <w:smallCaps/>
                 <w:sz w:val="20"/>
                 <w:szCs w:val="20"/>
-                <w:lang w:val="en-US"/>
-              </w:rPr>
-            </w:pPr>
-            <w:r>
-              <w:rPr>
-                <w:smallCaps/>
-                <w:sz w:val="20"/>
-                <w:szCs w:val="20"/>
+                <w:highlight w:val="yellow"/>
+                <w:lang w:val="en-US"/>
+              </w:rPr>
+            </w:pPr>
+            <w:r>
+              <w:rPr>
+                <w:smallCaps/>
+                <w:sz w:val="20"/>
+                <w:szCs w:val="20"/>
+                <w:highlight w:val="yellow"/>
                 <w:lang w:val="en-US"/>
               </w:rPr>
               <w:t>1</w:t>
@@ -7662,14 +7963,16 @@
                 <w:smallCaps/>
                 <w:sz w:val="20"/>
                 <w:szCs w:val="20"/>
-                <w:lang w:val="en-US"/>
-              </w:rPr>
-            </w:pPr>
-            <w:r>
-              <w:rPr>
-                <w:smallCaps/>
-                <w:sz w:val="20"/>
-                <w:szCs w:val="20"/>
+                <w:highlight w:val="yellow"/>
+                <w:lang w:val="en-US"/>
+              </w:rPr>
+            </w:pPr>
+            <w:r>
+              <w:rPr>
+                <w:smallCaps/>
+                <w:sz w:val="20"/>
+                <w:szCs w:val="20"/>
+                <w:highlight w:val="yellow"/>
                 <w:lang w:val="en-US"/>
               </w:rPr>
               <w:t>2</w:t>
@@ -7690,14 +7993,16 @@
                 <w:smallCaps/>
                 <w:sz w:val="20"/>
                 <w:szCs w:val="20"/>
-                <w:lang w:val="en-US"/>
-              </w:rPr>
-            </w:pPr>
-            <w:r>
-              <w:rPr>
-                <w:smallCaps/>
-                <w:sz w:val="20"/>
-                <w:szCs w:val="20"/>
+                <w:highlight w:val="yellow"/>
+                <w:lang w:val="en-US"/>
+              </w:rPr>
+            </w:pPr>
+            <w:r>
+              <w:rPr>
+                <w:smallCaps/>
+                <w:sz w:val="20"/>
+                <w:szCs w:val="20"/>
+                <w:highlight w:val="yellow"/>
                 <w:lang w:val="en-US"/>
               </w:rPr>
               <w:t>3</w:t>
@@ -7718,14 +8023,16 @@
                 <w:smallCaps/>
                 <w:sz w:val="20"/>
                 <w:szCs w:val="20"/>
-                <w:lang w:val="en-US"/>
-              </w:rPr>
-            </w:pPr>
-            <w:r>
-              <w:rPr>
-                <w:smallCaps/>
-                <w:sz w:val="20"/>
-                <w:szCs w:val="20"/>
+                <w:highlight w:val="yellow"/>
+                <w:lang w:val="en-US"/>
+              </w:rPr>
+            </w:pPr>
+            <w:r>
+              <w:rPr>
+                <w:smallCaps/>
+                <w:sz w:val="20"/>
+                <w:szCs w:val="20"/>
+                <w:highlight w:val="yellow"/>
                 <w:lang w:val="en-US"/>
               </w:rPr>
               <w:t>4</w:t>
@@ -7746,14 +8053,16 @@
                 <w:smallCaps/>
                 <w:sz w:val="20"/>
                 <w:szCs w:val="20"/>
-                <w:lang w:val="en-US"/>
-              </w:rPr>
-            </w:pPr>
-            <w:r>
-              <w:rPr>
-                <w:smallCaps/>
-                <w:sz w:val="20"/>
-                <w:szCs w:val="20"/>
+                <w:highlight w:val="yellow"/>
+                <w:lang w:val="en-US"/>
+              </w:rPr>
+            </w:pPr>
+            <w:r>
+              <w:rPr>
+                <w:smallCaps/>
+                <w:sz w:val="20"/>
+                <w:szCs w:val="20"/>
+                <w:highlight w:val="yellow"/>
                 <w:lang w:val="en-US"/>
               </w:rPr>
               <w:t>5</w:t>
@@ -7774,14 +8083,16 @@
                 <w:smallCaps/>
                 <w:sz w:val="20"/>
                 <w:szCs w:val="20"/>
-                <w:lang w:val="en-US"/>
-              </w:rPr>
-            </w:pPr>
-            <w:r>
-              <w:rPr>
-                <w:smallCaps/>
-                <w:sz w:val="20"/>
-                <w:szCs w:val="20"/>
+                <w:highlight w:val="yellow"/>
+                <w:lang w:val="en-US"/>
+              </w:rPr>
+            </w:pPr>
+            <w:r>
+              <w:rPr>
+                <w:smallCaps/>
+                <w:sz w:val="20"/>
+                <w:szCs w:val="20"/>
+                <w:highlight w:val="yellow"/>
                 <w:lang w:val="en-US"/>
               </w:rPr>
               <w:t>6</w:t>
@@ -7834,33 +8145,18 @@
                 <w:smallCaps/>
                 <w:sz w:val="20"/>
                 <w:szCs w:val="20"/>
-                <w:lang w:val="en-US"/>
-              </w:rPr>
-            </w:pPr>
-            <w:r>
-              <w:rPr>
-                <w:sz w:val="20"/>
-                <w:szCs w:val="20"/>
-                <w:lang w:val="en-US"/>
-              </w:rPr>
-              <w:t xml:space="preserve">An imbalance between body and </w:t>
-            </w:r>
-            <w:r>
-              <w:rPr>
-                <w:sz w:val="20"/>
-                <w:szCs w:val="20"/>
-                <w:highlight w:val="yellow"/>
-                <w:lang w:val="en-US"/>
-              </w:rPr>
-              <w:t>soul</w:t>
-            </w:r>
-            <w:r>
-              <w:rPr>
-                <w:sz w:val="20"/>
-                <w:szCs w:val="20"/>
-                <w:lang w:val="en-US"/>
-              </w:rPr>
-              <w:t xml:space="preserve"> will lead to illness.</w:t>
+                <w:highlight w:val="yellow"/>
+                <w:lang w:val="en-US"/>
+              </w:rPr>
+            </w:pPr>
+            <w:r>
+              <w:rPr>
+                <w:sz w:val="20"/>
+                <w:szCs w:val="20"/>
+                <w:highlight w:val="yellow"/>
+                <w:lang w:val="en-US"/>
+              </w:rPr>
+              <w:t>An imbalance between body and soul will lead to illness.</w:t>
             </w:r>
           </w:p>
         </w:tc>
@@ -7878,14 +8174,16 @@
                 <w:smallCaps/>
                 <w:sz w:val="20"/>
                 <w:szCs w:val="20"/>
-                <w:lang w:val="en-US"/>
-              </w:rPr>
-            </w:pPr>
-            <w:r>
-              <w:rPr>
-                <w:smallCaps/>
-                <w:sz w:val="20"/>
-                <w:szCs w:val="20"/>
+                <w:highlight w:val="yellow"/>
+                <w:lang w:val="en-US"/>
+              </w:rPr>
+            </w:pPr>
+            <w:r>
+              <w:rPr>
+                <w:smallCaps/>
+                <w:sz w:val="20"/>
+                <w:szCs w:val="20"/>
+                <w:highlight w:val="yellow"/>
                 <w:lang w:val="en-US"/>
               </w:rPr>
               <w:t>1</w:t>
@@ -7906,14 +8204,16 @@
                 <w:smallCaps/>
                 <w:sz w:val="20"/>
                 <w:szCs w:val="20"/>
-                <w:lang w:val="en-US"/>
-              </w:rPr>
-            </w:pPr>
-            <w:r>
-              <w:rPr>
-                <w:smallCaps/>
-                <w:sz w:val="20"/>
-                <w:szCs w:val="20"/>
+                <w:highlight w:val="yellow"/>
+                <w:lang w:val="en-US"/>
+              </w:rPr>
+            </w:pPr>
+            <w:r>
+              <w:rPr>
+                <w:smallCaps/>
+                <w:sz w:val="20"/>
+                <w:szCs w:val="20"/>
+                <w:highlight w:val="yellow"/>
                 <w:lang w:val="en-US"/>
               </w:rPr>
               <w:t>2</w:t>
@@ -7934,14 +8234,16 @@
                 <w:smallCaps/>
                 <w:sz w:val="20"/>
                 <w:szCs w:val="20"/>
-                <w:lang w:val="en-US"/>
-              </w:rPr>
-            </w:pPr>
-            <w:r>
-              <w:rPr>
-                <w:smallCaps/>
-                <w:sz w:val="20"/>
-                <w:szCs w:val="20"/>
+                <w:highlight w:val="yellow"/>
+                <w:lang w:val="en-US"/>
+              </w:rPr>
+            </w:pPr>
+            <w:r>
+              <w:rPr>
+                <w:smallCaps/>
+                <w:sz w:val="20"/>
+                <w:szCs w:val="20"/>
+                <w:highlight w:val="yellow"/>
                 <w:lang w:val="en-US"/>
               </w:rPr>
               <w:t>3</w:t>
@@ -7962,14 +8264,16 @@
                 <w:smallCaps/>
                 <w:sz w:val="20"/>
                 <w:szCs w:val="20"/>
-                <w:lang w:val="en-US"/>
-              </w:rPr>
-            </w:pPr>
-            <w:r>
-              <w:rPr>
-                <w:smallCaps/>
-                <w:sz w:val="20"/>
-                <w:szCs w:val="20"/>
+                <w:highlight w:val="yellow"/>
+                <w:lang w:val="en-US"/>
+              </w:rPr>
+            </w:pPr>
+            <w:r>
+              <w:rPr>
+                <w:smallCaps/>
+                <w:sz w:val="20"/>
+                <w:szCs w:val="20"/>
+                <w:highlight w:val="yellow"/>
                 <w:lang w:val="en-US"/>
               </w:rPr>
               <w:t>4</w:t>
@@ -7990,14 +8294,16 @@
                 <w:smallCaps/>
                 <w:sz w:val="20"/>
                 <w:szCs w:val="20"/>
-                <w:lang w:val="en-US"/>
-              </w:rPr>
-            </w:pPr>
-            <w:r>
-              <w:rPr>
-                <w:smallCaps/>
-                <w:sz w:val="20"/>
-                <w:szCs w:val="20"/>
+                <w:highlight w:val="yellow"/>
+                <w:lang w:val="en-US"/>
+              </w:rPr>
+            </w:pPr>
+            <w:r>
+              <w:rPr>
+                <w:smallCaps/>
+                <w:sz w:val="20"/>
+                <w:szCs w:val="20"/>
+                <w:highlight w:val="yellow"/>
                 <w:lang w:val="en-US"/>
               </w:rPr>
               <w:t>5</w:t>
@@ -8018,14 +8324,16 @@
                 <w:smallCaps/>
                 <w:sz w:val="20"/>
                 <w:szCs w:val="20"/>
-                <w:lang w:val="en-US"/>
-              </w:rPr>
-            </w:pPr>
-            <w:r>
-              <w:rPr>
-                <w:smallCaps/>
-                <w:sz w:val="20"/>
-                <w:szCs w:val="20"/>
+                <w:highlight w:val="yellow"/>
+                <w:lang w:val="en-US"/>
+              </w:rPr>
+            </w:pPr>
+            <w:r>
+              <w:rPr>
+                <w:smallCaps/>
+                <w:sz w:val="20"/>
+                <w:szCs w:val="20"/>
+                <w:highlight w:val="yellow"/>
                 <w:lang w:val="en-US"/>
               </w:rPr>
               <w:t>6</w:t>
@@ -8766,7 +9074,24 @@
                 <w:szCs w:val="20"/>
                 <w:lang w:val="en-US"/>
               </w:rPr>
-              <w:t xml:space="preserve">You attract people and events, </w:t>
+              <w:t xml:space="preserve">You attract people and </w:t>
+            </w:r>
+            <w:r>
+              <w:rPr>
+                <w:b/>
+                <w:sz w:val="20"/>
+                <w:szCs w:val="20"/>
+                <w:lang w:val="en-US"/>
+              </w:rPr>
+              <w:t>events</w:t>
+            </w:r>
+            <w:r>
+              <w:rPr>
+                <w:sz w:val="20"/>
+                <w:szCs w:val="20"/>
+                <w:lang w:val="en-US"/>
+              </w:rPr>
+              <w:t xml:space="preserve">, </w:t>
             </w:r>
             <w:r>
               <w:rPr>
@@ -8782,10 +9107,29 @@
                 <w:szCs w:val="20"/>
                 <w:lang w:val="en-US"/>
               </w:rPr>
-              <w:t xml:space="preserve">h help you </w:t>
-            </w:r>
-            <w:r>
-              <w:rPr>
+              <w:t xml:space="preserve">h help </w:t>
+            </w:r>
+            <w:proofErr w:type="gramStart"/>
+            <w:r>
+              <w:rPr>
+                <w:sz w:val="20"/>
+                <w:szCs w:val="20"/>
+                <w:lang w:val="en-US"/>
+              </w:rPr>
+              <w:t>you</w:t>
+            </w:r>
+            <w:proofErr w:type="gramEnd"/>
+            <w:r>
+              <w:rPr>
+                <w:sz w:val="20"/>
+                <w:szCs w:val="20"/>
+                <w:lang w:val="en-US"/>
+              </w:rPr>
+              <w:t xml:space="preserve"> </w:t>
+            </w:r>
+            <w:r>
+              <w:rPr>
+                <w:b/>
                 <w:sz w:val="20"/>
                 <w:szCs w:val="20"/>
                 <w:highlight w:val="yellow"/>
@@ -8795,11 +9139,20 @@
             </w:r>
             <w:r>
               <w:rPr>
-                <w:sz w:val="20"/>
-                <w:szCs w:val="20"/>
-                <w:lang w:val="en-US"/>
-              </w:rPr>
-              <w:t>ow.</w:t>
+                <w:b/>
+                <w:sz w:val="20"/>
+                <w:szCs w:val="20"/>
+                <w:lang w:val="en-US"/>
+              </w:rPr>
+              <w:t>ow</w:t>
+            </w:r>
+            <w:r>
+              <w:rPr>
+                <w:sz w:val="20"/>
+                <w:szCs w:val="20"/>
+                <w:lang w:val="en-US"/>
+              </w:rPr>
+              <w:t>.</w:t>
             </w:r>
           </w:p>
         </w:tc>
@@ -9017,13 +9370,15 @@
                 <w:smallCaps/>
                 <w:sz w:val="20"/>
                 <w:szCs w:val="20"/>
-                <w:lang w:val="en-US"/>
-              </w:rPr>
-            </w:pPr>
-            <w:r>
-              <w:rPr>
-                <w:sz w:val="20"/>
-                <w:szCs w:val="20"/>
+                <w:highlight w:val="yellow"/>
+                <w:lang w:val="en-US"/>
+              </w:rPr>
+            </w:pPr>
+            <w:r>
+              <w:rPr>
+                <w:sz w:val="20"/>
+                <w:szCs w:val="20"/>
+                <w:highlight w:val="yellow"/>
                 <w:lang w:val="en-US"/>
               </w:rPr>
               <w:t>Our body remembers everything (emotions, life events, etc.).</w:t>
@@ -9044,14 +9399,16 @@
                 <w:smallCaps/>
                 <w:sz w:val="20"/>
                 <w:szCs w:val="20"/>
-                <w:lang w:val="en-US"/>
-              </w:rPr>
-            </w:pPr>
-            <w:r>
-              <w:rPr>
-                <w:smallCaps/>
-                <w:sz w:val="20"/>
-                <w:szCs w:val="20"/>
+                <w:highlight w:val="yellow"/>
+                <w:lang w:val="en-US"/>
+              </w:rPr>
+            </w:pPr>
+            <w:r>
+              <w:rPr>
+                <w:smallCaps/>
+                <w:sz w:val="20"/>
+                <w:szCs w:val="20"/>
+                <w:highlight w:val="yellow"/>
                 <w:lang w:val="en-US"/>
               </w:rPr>
               <w:t>1</w:t>
@@ -9072,14 +9429,16 @@
                 <w:smallCaps/>
                 <w:sz w:val="20"/>
                 <w:szCs w:val="20"/>
-                <w:lang w:val="en-US"/>
-              </w:rPr>
-            </w:pPr>
-            <w:r>
-              <w:rPr>
-                <w:smallCaps/>
-                <w:sz w:val="20"/>
-                <w:szCs w:val="20"/>
+                <w:highlight w:val="yellow"/>
+                <w:lang w:val="en-US"/>
+              </w:rPr>
+            </w:pPr>
+            <w:r>
+              <w:rPr>
+                <w:smallCaps/>
+                <w:sz w:val="20"/>
+                <w:szCs w:val="20"/>
+                <w:highlight w:val="yellow"/>
                 <w:lang w:val="en-US"/>
               </w:rPr>
               <w:t>2</w:t>
@@ -9100,14 +9459,16 @@
                 <w:smallCaps/>
                 <w:sz w:val="20"/>
                 <w:szCs w:val="20"/>
-                <w:lang w:val="en-US"/>
-              </w:rPr>
-            </w:pPr>
-            <w:r>
-              <w:rPr>
-                <w:smallCaps/>
-                <w:sz w:val="20"/>
-                <w:szCs w:val="20"/>
+                <w:highlight w:val="yellow"/>
+                <w:lang w:val="en-US"/>
+              </w:rPr>
+            </w:pPr>
+            <w:r>
+              <w:rPr>
+                <w:smallCaps/>
+                <w:sz w:val="20"/>
+                <w:szCs w:val="20"/>
+                <w:highlight w:val="yellow"/>
                 <w:lang w:val="en-US"/>
               </w:rPr>
               <w:t>3</w:t>
@@ -9128,14 +9489,16 @@
                 <w:smallCaps/>
                 <w:sz w:val="20"/>
                 <w:szCs w:val="20"/>
-                <w:lang w:val="en-US"/>
-              </w:rPr>
-            </w:pPr>
-            <w:r>
-              <w:rPr>
-                <w:smallCaps/>
-                <w:sz w:val="20"/>
-                <w:szCs w:val="20"/>
+                <w:highlight w:val="yellow"/>
+                <w:lang w:val="en-US"/>
+              </w:rPr>
+            </w:pPr>
+            <w:r>
+              <w:rPr>
+                <w:smallCaps/>
+                <w:sz w:val="20"/>
+                <w:szCs w:val="20"/>
+                <w:highlight w:val="yellow"/>
                 <w:lang w:val="en-US"/>
               </w:rPr>
               <w:t>4</w:t>
@@ -9156,14 +9519,16 @@
                 <w:smallCaps/>
                 <w:sz w:val="20"/>
                 <w:szCs w:val="20"/>
-                <w:lang w:val="en-US"/>
-              </w:rPr>
-            </w:pPr>
-            <w:r>
-              <w:rPr>
-                <w:smallCaps/>
-                <w:sz w:val="20"/>
-                <w:szCs w:val="20"/>
+                <w:highlight w:val="yellow"/>
+                <w:lang w:val="en-US"/>
+              </w:rPr>
+            </w:pPr>
+            <w:r>
+              <w:rPr>
+                <w:smallCaps/>
+                <w:sz w:val="20"/>
+                <w:szCs w:val="20"/>
+                <w:highlight w:val="yellow"/>
                 <w:lang w:val="en-US"/>
               </w:rPr>
               <w:t>5</w:t>
@@ -9184,14 +9549,16 @@
                 <w:smallCaps/>
                 <w:sz w:val="20"/>
                 <w:szCs w:val="20"/>
-                <w:lang w:val="en-US"/>
-              </w:rPr>
-            </w:pPr>
-            <w:r>
-              <w:rPr>
-                <w:smallCaps/>
-                <w:sz w:val="20"/>
-                <w:szCs w:val="20"/>
+                <w:highlight w:val="yellow"/>
+                <w:lang w:val="en-US"/>
+              </w:rPr>
+            </w:pPr>
+            <w:r>
+              <w:rPr>
+                <w:smallCaps/>
+                <w:sz w:val="20"/>
+                <w:szCs w:val="20"/>
+                <w:highlight w:val="yellow"/>
                 <w:lang w:val="en-US"/>
               </w:rPr>
               <w:t>6</w:t>
@@ -9469,13 +9836,15 @@
               <w:rPr>
                 <w:sz w:val="20"/>
                 <w:szCs w:val="20"/>
-                <w:lang w:val="en-US"/>
-              </w:rPr>
-            </w:pPr>
-            <w:r>
-              <w:rPr>
-                <w:sz w:val="20"/>
-                <w:szCs w:val="20"/>
+                <w:highlight w:val="yellow"/>
+                <w:lang w:val="en-US"/>
+              </w:rPr>
+            </w:pPr>
+            <w:r>
+              <w:rPr>
+                <w:sz w:val="20"/>
+                <w:szCs w:val="20"/>
+                <w:highlight w:val="yellow"/>
                 <w:lang w:val="en-US"/>
               </w:rPr>
               <w:t>Electronic devices emit radiation that cause</w:t>
@@ -9484,6 +9853,7 @@
               <w:rPr>
                 <w:sz w:val="20"/>
                 <w:szCs w:val="20"/>
+                <w:highlight w:val="yellow"/>
                 <w:lang w:val="en-US"/>
               </w:rPr>
               <w:t>s</w:t>
@@ -9492,6 +9862,7 @@
               <w:rPr>
                 <w:sz w:val="20"/>
                 <w:szCs w:val="20"/>
+                <w:highlight w:val="yellow"/>
                 <w:lang w:val="en-US"/>
               </w:rPr>
               <w:t xml:space="preserve"> disease.</w:t>
@@ -9512,14 +9883,16 @@
                 <w:smallCaps/>
                 <w:sz w:val="20"/>
                 <w:szCs w:val="20"/>
-                <w:lang w:val="en-US"/>
-              </w:rPr>
-            </w:pPr>
-            <w:r>
-              <w:rPr>
-                <w:smallCaps/>
-                <w:sz w:val="20"/>
-                <w:szCs w:val="20"/>
+                <w:highlight w:val="yellow"/>
+                <w:lang w:val="en-US"/>
+              </w:rPr>
+            </w:pPr>
+            <w:r>
+              <w:rPr>
+                <w:smallCaps/>
+                <w:sz w:val="20"/>
+                <w:szCs w:val="20"/>
+                <w:highlight w:val="yellow"/>
                 <w:lang w:val="en-US"/>
               </w:rPr>
               <w:t>1</w:t>
@@ -9540,14 +9913,16 @@
                 <w:smallCaps/>
                 <w:sz w:val="20"/>
                 <w:szCs w:val="20"/>
-                <w:lang w:val="en-US"/>
-              </w:rPr>
-            </w:pPr>
-            <w:r>
-              <w:rPr>
-                <w:smallCaps/>
-                <w:sz w:val="20"/>
-                <w:szCs w:val="20"/>
+                <w:highlight w:val="yellow"/>
+                <w:lang w:val="en-US"/>
+              </w:rPr>
+            </w:pPr>
+            <w:r>
+              <w:rPr>
+                <w:smallCaps/>
+                <w:sz w:val="20"/>
+                <w:szCs w:val="20"/>
+                <w:highlight w:val="yellow"/>
                 <w:lang w:val="en-US"/>
               </w:rPr>
               <w:t>2</w:t>
@@ -9568,14 +9943,16 @@
                 <w:smallCaps/>
                 <w:sz w:val="20"/>
                 <w:szCs w:val="20"/>
-                <w:lang w:val="en-US"/>
-              </w:rPr>
-            </w:pPr>
-            <w:r>
-              <w:rPr>
-                <w:smallCaps/>
-                <w:sz w:val="20"/>
-                <w:szCs w:val="20"/>
+                <w:highlight w:val="yellow"/>
+                <w:lang w:val="en-US"/>
+              </w:rPr>
+            </w:pPr>
+            <w:r>
+              <w:rPr>
+                <w:smallCaps/>
+                <w:sz w:val="20"/>
+                <w:szCs w:val="20"/>
+                <w:highlight w:val="yellow"/>
                 <w:lang w:val="en-US"/>
               </w:rPr>
               <w:t>3</w:t>
@@ -9596,14 +9973,16 @@
                 <w:smallCaps/>
                 <w:sz w:val="20"/>
                 <w:szCs w:val="20"/>
-                <w:lang w:val="en-US"/>
-              </w:rPr>
-            </w:pPr>
-            <w:r>
-              <w:rPr>
-                <w:smallCaps/>
-                <w:sz w:val="20"/>
-                <w:szCs w:val="20"/>
+                <w:highlight w:val="yellow"/>
+                <w:lang w:val="en-US"/>
+              </w:rPr>
+            </w:pPr>
+            <w:r>
+              <w:rPr>
+                <w:smallCaps/>
+                <w:sz w:val="20"/>
+                <w:szCs w:val="20"/>
+                <w:highlight w:val="yellow"/>
                 <w:lang w:val="en-US"/>
               </w:rPr>
               <w:t>4</w:t>
@@ -9624,14 +10003,16 @@
                 <w:smallCaps/>
                 <w:sz w:val="20"/>
                 <w:szCs w:val="20"/>
-                <w:lang w:val="en-US"/>
-              </w:rPr>
-            </w:pPr>
-            <w:r>
-              <w:rPr>
-                <w:smallCaps/>
-                <w:sz w:val="20"/>
-                <w:szCs w:val="20"/>
+                <w:highlight w:val="yellow"/>
+                <w:lang w:val="en-US"/>
+              </w:rPr>
+            </w:pPr>
+            <w:r>
+              <w:rPr>
+                <w:smallCaps/>
+                <w:sz w:val="20"/>
+                <w:szCs w:val="20"/>
+                <w:highlight w:val="yellow"/>
                 <w:lang w:val="en-US"/>
               </w:rPr>
               <w:t>5</w:t>
@@ -9652,14 +10033,16 @@
                 <w:smallCaps/>
                 <w:sz w:val="20"/>
                 <w:szCs w:val="20"/>
-                <w:lang w:val="en-US"/>
-              </w:rPr>
-            </w:pPr>
-            <w:r>
-              <w:rPr>
-                <w:smallCaps/>
-                <w:sz w:val="20"/>
-                <w:szCs w:val="20"/>
+                <w:highlight w:val="yellow"/>
+                <w:lang w:val="en-US"/>
+              </w:rPr>
+            </w:pPr>
+            <w:r>
+              <w:rPr>
+                <w:smallCaps/>
+                <w:sz w:val="20"/>
+                <w:szCs w:val="20"/>
+                <w:highlight w:val="yellow"/>
                 <w:lang w:val="en-US"/>
               </w:rPr>
               <w:t>6</w:t>
@@ -9935,13 +10318,15 @@
               <w:rPr>
                 <w:sz w:val="20"/>
                 <w:szCs w:val="20"/>
-                <w:lang w:val="en-US"/>
-              </w:rPr>
-            </w:pPr>
-            <w:r>
-              <w:rPr>
-                <w:sz w:val="20"/>
-                <w:szCs w:val="20"/>
+                <w:highlight w:val="yellow"/>
+                <w:lang w:val="en-US"/>
+              </w:rPr>
+            </w:pPr>
+            <w:r>
+              <w:rPr>
+                <w:sz w:val="20"/>
+                <w:szCs w:val="20"/>
+                <w:highlight w:val="yellow"/>
                 <w:lang w:val="en-US"/>
               </w:rPr>
               <w:t>Ancient/old remedies are more trustworthy than western medicine.</w:t>
@@ -9962,14 +10347,16 @@
                 <w:smallCaps/>
                 <w:sz w:val="20"/>
                 <w:szCs w:val="20"/>
-                <w:lang w:val="en-US"/>
-              </w:rPr>
-            </w:pPr>
-            <w:r>
-              <w:rPr>
-                <w:smallCaps/>
-                <w:sz w:val="20"/>
-                <w:szCs w:val="20"/>
+                <w:highlight w:val="yellow"/>
+                <w:lang w:val="en-US"/>
+              </w:rPr>
+            </w:pPr>
+            <w:r>
+              <w:rPr>
+                <w:smallCaps/>
+                <w:sz w:val="20"/>
+                <w:szCs w:val="20"/>
+                <w:highlight w:val="yellow"/>
                 <w:lang w:val="en-US"/>
               </w:rPr>
               <w:t>1</w:t>
@@ -9990,14 +10377,16 @@
                 <w:smallCaps/>
                 <w:sz w:val="20"/>
                 <w:szCs w:val="20"/>
-                <w:lang w:val="en-US"/>
-              </w:rPr>
-            </w:pPr>
-            <w:r>
-              <w:rPr>
-                <w:smallCaps/>
-                <w:sz w:val="20"/>
-                <w:szCs w:val="20"/>
+                <w:highlight w:val="yellow"/>
+                <w:lang w:val="en-US"/>
+              </w:rPr>
+            </w:pPr>
+            <w:r>
+              <w:rPr>
+                <w:smallCaps/>
+                <w:sz w:val="20"/>
+                <w:szCs w:val="20"/>
+                <w:highlight w:val="yellow"/>
                 <w:lang w:val="en-US"/>
               </w:rPr>
               <w:t>2</w:t>
@@ -10018,14 +10407,16 @@
                 <w:smallCaps/>
                 <w:sz w:val="20"/>
                 <w:szCs w:val="20"/>
-                <w:lang w:val="en-US"/>
-              </w:rPr>
-            </w:pPr>
-            <w:r>
-              <w:rPr>
-                <w:smallCaps/>
-                <w:sz w:val="20"/>
-                <w:szCs w:val="20"/>
+                <w:highlight w:val="yellow"/>
+                <w:lang w:val="en-US"/>
+              </w:rPr>
+            </w:pPr>
+            <w:r>
+              <w:rPr>
+                <w:smallCaps/>
+                <w:sz w:val="20"/>
+                <w:szCs w:val="20"/>
+                <w:highlight w:val="yellow"/>
                 <w:lang w:val="en-US"/>
               </w:rPr>
               <w:t>3</w:t>
@@ -10046,14 +10437,16 @@
                 <w:smallCaps/>
                 <w:sz w:val="20"/>
                 <w:szCs w:val="20"/>
-                <w:lang w:val="en-US"/>
-              </w:rPr>
-            </w:pPr>
-            <w:r>
-              <w:rPr>
-                <w:smallCaps/>
-                <w:sz w:val="20"/>
-                <w:szCs w:val="20"/>
+                <w:highlight w:val="yellow"/>
+                <w:lang w:val="en-US"/>
+              </w:rPr>
+            </w:pPr>
+            <w:r>
+              <w:rPr>
+                <w:smallCaps/>
+                <w:sz w:val="20"/>
+                <w:szCs w:val="20"/>
+                <w:highlight w:val="yellow"/>
                 <w:lang w:val="en-US"/>
               </w:rPr>
               <w:t>4</w:t>
@@ -10074,14 +10467,16 @@
                 <w:smallCaps/>
                 <w:sz w:val="20"/>
                 <w:szCs w:val="20"/>
-                <w:lang w:val="en-US"/>
-              </w:rPr>
-            </w:pPr>
-            <w:r>
-              <w:rPr>
-                <w:smallCaps/>
-                <w:sz w:val="20"/>
-                <w:szCs w:val="20"/>
+                <w:highlight w:val="yellow"/>
+                <w:lang w:val="en-US"/>
+              </w:rPr>
+            </w:pPr>
+            <w:r>
+              <w:rPr>
+                <w:smallCaps/>
+                <w:sz w:val="20"/>
+                <w:szCs w:val="20"/>
+                <w:highlight w:val="yellow"/>
                 <w:lang w:val="en-US"/>
               </w:rPr>
               <w:t>5</w:t>
@@ -10102,14 +10497,16 @@
                 <w:smallCaps/>
                 <w:sz w:val="20"/>
                 <w:szCs w:val="20"/>
-                <w:lang w:val="en-US"/>
-              </w:rPr>
-            </w:pPr>
-            <w:r>
-              <w:rPr>
-                <w:smallCaps/>
-                <w:sz w:val="20"/>
-                <w:szCs w:val="20"/>
+                <w:highlight w:val="yellow"/>
+                <w:lang w:val="en-US"/>
+              </w:rPr>
+            </w:pPr>
+            <w:r>
+              <w:rPr>
+                <w:smallCaps/>
+                <w:sz w:val="20"/>
+                <w:szCs w:val="20"/>
+                <w:highlight w:val="yellow"/>
                 <w:lang w:val="en-US"/>
               </w:rPr>
               <w:t>6</w:t>
@@ -10636,7 +11033,17 @@
                 <w:szCs w:val="20"/>
                 <w:lang w:val="en-US"/>
               </w:rPr>
-              <w:t>Western medicine only treats symptoms.</w:t>
+              <w:t>Western medici</w:t>
+            </w:r>
+            <w:bookmarkStart w:id="0" w:name="_GoBack"/>
+            <w:bookmarkEnd w:id="0"/>
+            <w:r>
+              <w:rPr>
+                <w:sz w:val="20"/>
+                <w:szCs w:val="20"/>
+                <w:lang w:val="en-US"/>
+              </w:rPr>
+              <w:t>ne only treats symptoms.</w:t>
             </w:r>
           </w:p>
         </w:tc>
@@ -11302,13 +11709,15 @@
               <w:rPr>
                 <w:sz w:val="20"/>
                 <w:szCs w:val="20"/>
-                <w:lang w:val="en-US"/>
-              </w:rPr>
-            </w:pPr>
-            <w:r>
-              <w:rPr>
-                <w:sz w:val="20"/>
-                <w:szCs w:val="20"/>
+                <w:highlight w:val="yellow"/>
+                <w:lang w:val="en-US"/>
+              </w:rPr>
+            </w:pPr>
+            <w:r>
+              <w:rPr>
+                <w:sz w:val="20"/>
+                <w:szCs w:val="20"/>
+                <w:highlight w:val="yellow"/>
                 <w:lang w:val="en-US"/>
               </w:rPr>
               <w:t>Every illness is caused by emotional problem</w:t>
@@ -11317,6 +11726,7 @@
               <w:rPr>
                 <w:sz w:val="20"/>
                 <w:szCs w:val="20"/>
+                <w:highlight w:val="yellow"/>
                 <w:lang w:val="en-US"/>
               </w:rPr>
               <w:t>s</w:t>
@@ -11325,26 +11735,10 @@
               <w:rPr>
                 <w:sz w:val="20"/>
                 <w:szCs w:val="20"/>
-                <w:lang w:val="en-US"/>
-              </w:rPr>
-              <w:t xml:space="preserve"> (</w:t>
-            </w:r>
-            <w:r>
-              <w:rPr>
-                <w:sz w:val="20"/>
-                <w:szCs w:val="20"/>
-                <w:highlight w:val="yellow"/>
-                <w:lang w:val="en-US"/>
-              </w:rPr>
-              <w:t>so</w:t>
-            </w:r>
-            <w:r>
-              <w:rPr>
-                <w:sz w:val="20"/>
-                <w:szCs w:val="20"/>
-                <w:lang w:val="en-US"/>
-              </w:rPr>
-              <w:t>ul).</w:t>
+                <w:highlight w:val="yellow"/>
+                <w:lang w:val="en-US"/>
+              </w:rPr>
+              <w:t xml:space="preserve"> (soul).</w:t>
             </w:r>
           </w:p>
         </w:tc>
@@ -11362,14 +11756,16 @@
                 <w:smallCaps/>
                 <w:sz w:val="20"/>
                 <w:szCs w:val="20"/>
-                <w:lang w:val="en-US"/>
-              </w:rPr>
-            </w:pPr>
-            <w:r>
-              <w:rPr>
-                <w:smallCaps/>
-                <w:sz w:val="20"/>
-                <w:szCs w:val="20"/>
+                <w:highlight w:val="yellow"/>
+                <w:lang w:val="en-US"/>
+              </w:rPr>
+            </w:pPr>
+            <w:r>
+              <w:rPr>
+                <w:smallCaps/>
+                <w:sz w:val="20"/>
+                <w:szCs w:val="20"/>
+                <w:highlight w:val="yellow"/>
                 <w:lang w:val="en-US"/>
               </w:rPr>
               <w:t>1</w:t>
@@ -11390,14 +11786,16 @@
                 <w:smallCaps/>
                 <w:sz w:val="20"/>
                 <w:szCs w:val="20"/>
-                <w:lang w:val="en-US"/>
-              </w:rPr>
-            </w:pPr>
-            <w:r>
-              <w:rPr>
-                <w:smallCaps/>
-                <w:sz w:val="20"/>
-                <w:szCs w:val="20"/>
+                <w:highlight w:val="yellow"/>
+                <w:lang w:val="en-US"/>
+              </w:rPr>
+            </w:pPr>
+            <w:r>
+              <w:rPr>
+                <w:smallCaps/>
+                <w:sz w:val="20"/>
+                <w:szCs w:val="20"/>
+                <w:highlight w:val="yellow"/>
                 <w:lang w:val="en-US"/>
               </w:rPr>
               <w:t>2</w:t>
@@ -11418,14 +11816,16 @@
                 <w:smallCaps/>
                 <w:sz w:val="20"/>
                 <w:szCs w:val="20"/>
-                <w:lang w:val="en-US"/>
-              </w:rPr>
-            </w:pPr>
-            <w:r>
-              <w:rPr>
-                <w:smallCaps/>
-                <w:sz w:val="20"/>
-                <w:szCs w:val="20"/>
+                <w:highlight w:val="yellow"/>
+                <w:lang w:val="en-US"/>
+              </w:rPr>
+            </w:pPr>
+            <w:r>
+              <w:rPr>
+                <w:smallCaps/>
+                <w:sz w:val="20"/>
+                <w:szCs w:val="20"/>
+                <w:highlight w:val="yellow"/>
                 <w:lang w:val="en-US"/>
               </w:rPr>
               <w:t>3</w:t>
@@ -11446,14 +11846,16 @@
                 <w:smallCaps/>
                 <w:sz w:val="20"/>
                 <w:szCs w:val="20"/>
-                <w:lang w:val="en-US"/>
-              </w:rPr>
-            </w:pPr>
-            <w:r>
-              <w:rPr>
-                <w:smallCaps/>
-                <w:sz w:val="20"/>
-                <w:szCs w:val="20"/>
+                <w:highlight w:val="yellow"/>
+                <w:lang w:val="en-US"/>
+              </w:rPr>
+            </w:pPr>
+            <w:r>
+              <w:rPr>
+                <w:smallCaps/>
+                <w:sz w:val="20"/>
+                <w:szCs w:val="20"/>
+                <w:highlight w:val="yellow"/>
                 <w:lang w:val="en-US"/>
               </w:rPr>
               <w:t>4</w:t>
@@ -11474,14 +11876,16 @@
                 <w:smallCaps/>
                 <w:sz w:val="20"/>
                 <w:szCs w:val="20"/>
-                <w:lang w:val="en-US"/>
-              </w:rPr>
-            </w:pPr>
-            <w:r>
-              <w:rPr>
-                <w:smallCaps/>
-                <w:sz w:val="20"/>
-                <w:szCs w:val="20"/>
+                <w:highlight w:val="yellow"/>
+                <w:lang w:val="en-US"/>
+              </w:rPr>
+            </w:pPr>
+            <w:r>
+              <w:rPr>
+                <w:smallCaps/>
+                <w:sz w:val="20"/>
+                <w:szCs w:val="20"/>
+                <w:highlight w:val="yellow"/>
                 <w:lang w:val="en-US"/>
               </w:rPr>
               <w:t>5</w:t>
@@ -11502,14 +11906,16 @@
                 <w:smallCaps/>
                 <w:sz w:val="20"/>
                 <w:szCs w:val="20"/>
-                <w:lang w:val="en-US"/>
-              </w:rPr>
-            </w:pPr>
-            <w:r>
-              <w:rPr>
-                <w:smallCaps/>
-                <w:sz w:val="20"/>
-                <w:szCs w:val="20"/>
+                <w:highlight w:val="yellow"/>
+                <w:lang w:val="en-US"/>
+              </w:rPr>
+            </w:pPr>
+            <w:r>
+              <w:rPr>
+                <w:smallCaps/>
+                <w:sz w:val="20"/>
+                <w:szCs w:val="20"/>
+                <w:highlight w:val="yellow"/>
                 <w:lang w:val="en-US"/>
               </w:rPr>
               <w:t>6</w:t>
@@ -11794,7 +12200,41 @@
                 <w:szCs w:val="20"/>
                 <w:lang w:val="en-US"/>
               </w:rPr>
-              <w:t>Nothing happens by chance (everything in life has a reason).</w:t>
+              <w:t xml:space="preserve">Nothing </w:t>
+            </w:r>
+            <w:r>
+              <w:rPr>
+                <w:b/>
+                <w:sz w:val="20"/>
+                <w:szCs w:val="20"/>
+                <w:lang w:val="en-US"/>
+              </w:rPr>
+              <w:t>happens by chance</w:t>
+            </w:r>
+            <w:r>
+              <w:rPr>
+                <w:sz w:val="20"/>
+                <w:szCs w:val="20"/>
+                <w:lang w:val="en-US"/>
+              </w:rPr>
+              <w:t xml:space="preserve"> (</w:t>
+            </w:r>
+            <w:r>
+              <w:rPr>
+                <w:b/>
+                <w:sz w:val="20"/>
+                <w:szCs w:val="20"/>
+                <w:lang w:val="en-US"/>
+              </w:rPr>
+              <w:t>everything in life has a reason</w:t>
+            </w:r>
+            <w:r>
+              <w:rPr>
+                <w:sz w:val="20"/>
+                <w:szCs w:val="20"/>
+                <w:lang w:val="en-US"/>
+              </w:rPr>
+              <w:t>).</w:t>
             </w:r>
           </w:p>
         </w:tc>
@@ -12460,33 +12900,18 @@
               <w:rPr>
                 <w:sz w:val="20"/>
                 <w:szCs w:val="20"/>
-                <w:lang w:val="en-US"/>
-              </w:rPr>
-            </w:pPr>
-            <w:r>
-              <w:rPr>
-                <w:sz w:val="20"/>
-                <w:szCs w:val="20"/>
-                <w:lang w:val="en-US"/>
-              </w:rPr>
-              <w:t>My healing is the result of my spiritual/</w:t>
-            </w:r>
-            <w:r>
-              <w:rPr>
-                <w:sz w:val="20"/>
-                <w:szCs w:val="20"/>
-                <w:highlight w:val="yellow"/>
-                <w:lang w:val="en-US"/>
-              </w:rPr>
-              <w:t>em</w:t>
-            </w:r>
-            <w:r>
-              <w:rPr>
-                <w:sz w:val="20"/>
-                <w:szCs w:val="20"/>
-                <w:lang w:val="en-US"/>
-              </w:rPr>
-              <w:t>otional development.</w:t>
+                <w:highlight w:val="yellow"/>
+                <w:lang w:val="en-US"/>
+              </w:rPr>
+            </w:pPr>
+            <w:r>
+              <w:rPr>
+                <w:sz w:val="20"/>
+                <w:szCs w:val="20"/>
+                <w:highlight w:val="yellow"/>
+                <w:lang w:val="en-US"/>
+              </w:rPr>
+              <w:t>My healing is the result of my spiritual/emotional development.</w:t>
             </w:r>
           </w:p>
         </w:tc>
@@ -12504,14 +12929,16 @@
                 <w:smallCaps/>
                 <w:sz w:val="20"/>
                 <w:szCs w:val="20"/>
-                <w:lang w:val="en-US"/>
-              </w:rPr>
-            </w:pPr>
-            <w:r>
-              <w:rPr>
-                <w:smallCaps/>
-                <w:sz w:val="20"/>
-                <w:szCs w:val="20"/>
+                <w:highlight w:val="yellow"/>
+                <w:lang w:val="en-US"/>
+              </w:rPr>
+            </w:pPr>
+            <w:r>
+              <w:rPr>
+                <w:smallCaps/>
+                <w:sz w:val="20"/>
+                <w:szCs w:val="20"/>
+                <w:highlight w:val="yellow"/>
                 <w:lang w:val="en-US"/>
               </w:rPr>
               <w:t>1</w:t>
@@ -12532,14 +12959,16 @@
                 <w:smallCaps/>
                 <w:sz w:val="20"/>
                 <w:szCs w:val="20"/>
-                <w:lang w:val="en-US"/>
-              </w:rPr>
-            </w:pPr>
-            <w:r>
-              <w:rPr>
-                <w:smallCaps/>
-                <w:sz w:val="20"/>
-                <w:szCs w:val="20"/>
+                <w:highlight w:val="yellow"/>
+                <w:lang w:val="en-US"/>
+              </w:rPr>
+            </w:pPr>
+            <w:r>
+              <w:rPr>
+                <w:smallCaps/>
+                <w:sz w:val="20"/>
+                <w:szCs w:val="20"/>
+                <w:highlight w:val="yellow"/>
                 <w:lang w:val="en-US"/>
               </w:rPr>
               <w:t>2</w:t>
@@ -12560,14 +12989,16 @@
                 <w:smallCaps/>
                 <w:sz w:val="20"/>
                 <w:szCs w:val="20"/>
-                <w:lang w:val="en-US"/>
-              </w:rPr>
-            </w:pPr>
-            <w:r>
-              <w:rPr>
-                <w:smallCaps/>
-                <w:sz w:val="20"/>
-                <w:szCs w:val="20"/>
+                <w:highlight w:val="yellow"/>
+                <w:lang w:val="en-US"/>
+              </w:rPr>
+            </w:pPr>
+            <w:r>
+              <w:rPr>
+                <w:smallCaps/>
+                <w:sz w:val="20"/>
+                <w:szCs w:val="20"/>
+                <w:highlight w:val="yellow"/>
                 <w:lang w:val="en-US"/>
               </w:rPr>
               <w:t>3</w:t>
@@ -12588,14 +13019,16 @@
                 <w:smallCaps/>
                 <w:sz w:val="20"/>
                 <w:szCs w:val="20"/>
-                <w:lang w:val="en-US"/>
-              </w:rPr>
-            </w:pPr>
-            <w:r>
-              <w:rPr>
-                <w:smallCaps/>
-                <w:sz w:val="20"/>
-                <w:szCs w:val="20"/>
+                <w:highlight w:val="yellow"/>
+                <w:lang w:val="en-US"/>
+              </w:rPr>
+            </w:pPr>
+            <w:r>
+              <w:rPr>
+                <w:smallCaps/>
+                <w:sz w:val="20"/>
+                <w:szCs w:val="20"/>
+                <w:highlight w:val="yellow"/>
                 <w:lang w:val="en-US"/>
               </w:rPr>
               <w:t>4</w:t>
@@ -12616,14 +13049,16 @@
                 <w:smallCaps/>
                 <w:sz w:val="20"/>
                 <w:szCs w:val="20"/>
-                <w:lang w:val="en-US"/>
-              </w:rPr>
-            </w:pPr>
-            <w:r>
-              <w:rPr>
-                <w:smallCaps/>
-                <w:sz w:val="20"/>
-                <w:szCs w:val="20"/>
+                <w:highlight w:val="yellow"/>
+                <w:lang w:val="en-US"/>
+              </w:rPr>
+            </w:pPr>
+            <w:r>
+              <w:rPr>
+                <w:smallCaps/>
+                <w:sz w:val="20"/>
+                <w:szCs w:val="20"/>
+                <w:highlight w:val="yellow"/>
                 <w:lang w:val="en-US"/>
               </w:rPr>
               <w:t>5</w:t>
@@ -12644,14 +13079,16 @@
                 <w:smallCaps/>
                 <w:sz w:val="20"/>
                 <w:szCs w:val="20"/>
-                <w:lang w:val="en-US"/>
-              </w:rPr>
-            </w:pPr>
-            <w:r>
-              <w:rPr>
-                <w:smallCaps/>
-                <w:sz w:val="20"/>
-                <w:szCs w:val="20"/>
+                <w:highlight w:val="yellow"/>
+                <w:lang w:val="en-US"/>
+              </w:rPr>
+            </w:pPr>
+            <w:r>
+              <w:rPr>
+                <w:smallCaps/>
+                <w:sz w:val="20"/>
+                <w:szCs w:val="20"/>
+                <w:highlight w:val="yellow"/>
                 <w:lang w:val="en-US"/>
               </w:rPr>
               <w:t>6</w:t>
@@ -12961,13 +13398,15 @@
               <w:rPr>
                 <w:sz w:val="20"/>
                 <w:szCs w:val="20"/>
-                <w:lang w:val="en-US"/>
-              </w:rPr>
-            </w:pPr>
-            <w:r>
-              <w:rPr>
-                <w:sz w:val="20"/>
-                <w:szCs w:val="20"/>
+                <w:highlight w:val="yellow"/>
+                <w:lang w:val="en-US"/>
+              </w:rPr>
+            </w:pPr>
+            <w:r>
+              <w:rPr>
+                <w:sz w:val="20"/>
+                <w:szCs w:val="20"/>
+                <w:highlight w:val="yellow"/>
                 <w:lang w:val="en-US"/>
               </w:rPr>
               <w:t>Healing always begins with confronting an emotional problem.</w:t>
@@ -12988,14 +13427,16 @@
                 <w:smallCaps/>
                 <w:sz w:val="20"/>
                 <w:szCs w:val="20"/>
-                <w:lang w:val="en-US"/>
-              </w:rPr>
-            </w:pPr>
-            <w:r>
-              <w:rPr>
-                <w:smallCaps/>
-                <w:sz w:val="20"/>
-                <w:szCs w:val="20"/>
+                <w:highlight w:val="yellow"/>
+                <w:lang w:val="en-US"/>
+              </w:rPr>
+            </w:pPr>
+            <w:r>
+              <w:rPr>
+                <w:smallCaps/>
+                <w:sz w:val="20"/>
+                <w:szCs w:val="20"/>
+                <w:highlight w:val="yellow"/>
                 <w:lang w:val="en-US"/>
               </w:rPr>
               <w:t>1</w:t>
@@ -13016,14 +13457,16 @@
                 <w:smallCaps/>
                 <w:sz w:val="20"/>
                 <w:szCs w:val="20"/>
-                <w:lang w:val="en-US"/>
-              </w:rPr>
-            </w:pPr>
-            <w:r>
-              <w:rPr>
-                <w:smallCaps/>
-                <w:sz w:val="20"/>
-                <w:szCs w:val="20"/>
+                <w:highlight w:val="yellow"/>
+                <w:lang w:val="en-US"/>
+              </w:rPr>
+            </w:pPr>
+            <w:r>
+              <w:rPr>
+                <w:smallCaps/>
+                <w:sz w:val="20"/>
+                <w:szCs w:val="20"/>
+                <w:highlight w:val="yellow"/>
                 <w:lang w:val="en-US"/>
               </w:rPr>
               <w:t>2</w:t>
@@ -13044,14 +13487,16 @@
                 <w:smallCaps/>
                 <w:sz w:val="20"/>
                 <w:szCs w:val="20"/>
-                <w:lang w:val="en-US"/>
-              </w:rPr>
-            </w:pPr>
-            <w:r>
-              <w:rPr>
-                <w:smallCaps/>
-                <w:sz w:val="20"/>
-                <w:szCs w:val="20"/>
+                <w:highlight w:val="yellow"/>
+                <w:lang w:val="en-US"/>
+              </w:rPr>
+            </w:pPr>
+            <w:r>
+              <w:rPr>
+                <w:smallCaps/>
+                <w:sz w:val="20"/>
+                <w:szCs w:val="20"/>
+                <w:highlight w:val="yellow"/>
                 <w:lang w:val="en-US"/>
               </w:rPr>
               <w:t>3</w:t>
@@ -13072,14 +13517,16 @@
                 <w:smallCaps/>
                 <w:sz w:val="20"/>
                 <w:szCs w:val="20"/>
-                <w:lang w:val="en-US"/>
-              </w:rPr>
-            </w:pPr>
-            <w:r>
-              <w:rPr>
-                <w:smallCaps/>
-                <w:sz w:val="20"/>
-                <w:szCs w:val="20"/>
+                <w:highlight w:val="yellow"/>
+                <w:lang w:val="en-US"/>
+              </w:rPr>
+            </w:pPr>
+            <w:r>
+              <w:rPr>
+                <w:smallCaps/>
+                <w:sz w:val="20"/>
+                <w:szCs w:val="20"/>
+                <w:highlight w:val="yellow"/>
                 <w:lang w:val="en-US"/>
               </w:rPr>
               <w:t>4</w:t>
@@ -13100,14 +13547,16 @@
                 <w:smallCaps/>
                 <w:sz w:val="20"/>
                 <w:szCs w:val="20"/>
-                <w:lang w:val="en-US"/>
-              </w:rPr>
-            </w:pPr>
-            <w:r>
-              <w:rPr>
-                <w:smallCaps/>
-                <w:sz w:val="20"/>
-                <w:szCs w:val="20"/>
+                <w:highlight w:val="yellow"/>
+                <w:lang w:val="en-US"/>
+              </w:rPr>
+            </w:pPr>
+            <w:r>
+              <w:rPr>
+                <w:smallCaps/>
+                <w:sz w:val="20"/>
+                <w:szCs w:val="20"/>
+                <w:highlight w:val="yellow"/>
                 <w:lang w:val="en-US"/>
               </w:rPr>
               <w:t>5</w:t>
@@ -13128,14 +13577,16 @@
                 <w:smallCaps/>
                 <w:sz w:val="20"/>
                 <w:szCs w:val="20"/>
-                <w:lang w:val="en-US"/>
-              </w:rPr>
-            </w:pPr>
-            <w:r>
-              <w:rPr>
-                <w:smallCaps/>
-                <w:sz w:val="20"/>
-                <w:szCs w:val="20"/>
+                <w:highlight w:val="yellow"/>
+                <w:lang w:val="en-US"/>
+              </w:rPr>
+            </w:pPr>
+            <w:r>
+              <w:rPr>
+                <w:smallCaps/>
+                <w:sz w:val="20"/>
+                <w:szCs w:val="20"/>
+                <w:highlight w:val="yellow"/>
                 <w:lang w:val="en-US"/>
               </w:rPr>
               <w:t>6</w:t>
@@ -13857,14 +14308,16 @@
               <w:jc w:val="center"/>
               <w:rPr>
                 <w:smallCaps/>
-                <w:sz w:val="20"/>
-                <w:szCs w:val="20"/>
-                <w:lang w:val="en-US"/>
-              </w:rPr>
-            </w:pPr>
-            <w:r>
-              <w:rPr>
-                <w:smallCaps/>
+                <w:color w:val="FF0000"/>
+                <w:sz w:val="20"/>
+                <w:szCs w:val="20"/>
+                <w:lang w:val="en-US"/>
+              </w:rPr>
+            </w:pPr>
+            <w:r>
+              <w:rPr>
+                <w:smallCaps/>
+                <w:color w:val="FF0000"/>
                 <w:sz w:val="20"/>
                 <w:szCs w:val="20"/>
                 <w:lang w:val="en-US"/>
@@ -13883,18 +14336,32 @@
             <w:pPr>
               <w:pStyle w:val="NoSpacing"/>
               <w:rPr>
-                <w:sz w:val="20"/>
-                <w:szCs w:val="20"/>
-                <w:lang w:val="en-US"/>
-              </w:rPr>
-            </w:pPr>
-            <w:r>
-              <w:rPr>
-                <w:sz w:val="20"/>
-                <w:szCs w:val="20"/>
+                <w:color w:val="FF0000"/>
+                <w:sz w:val="20"/>
+                <w:szCs w:val="20"/>
+                <w:highlight w:val="yellow"/>
+                <w:lang w:val="en-US"/>
+              </w:rPr>
+            </w:pPr>
+            <w:r>
+              <w:rPr>
+                <w:color w:val="FF0000"/>
+                <w:sz w:val="20"/>
+                <w:szCs w:val="20"/>
+                <w:highlight w:val="yellow"/>
                 <w:lang w:val="en-US"/>
               </w:rPr>
               <w:t>I trust western doctors.</w:t>
+            </w:r>
+            <w:r>
+              <w:rPr>
+                <w:color w:val="FF0000"/>
+                <w:sz w:val="20"/>
+                <w:szCs w:val="20"/>
+                <w:highlight w:val="yellow"/>
+                <w:lang w:val="en-US"/>
+              </w:rPr>
+              <w:t xml:space="preserve"> (SHOULD PROBABLY BE RECODED)</w:t>
             </w:r>
           </w:p>
         </w:tc>
@@ -13910,16 +14377,20 @@
               <w:jc w:val="center"/>
               <w:rPr>
                 <w:smallCaps/>
-                <w:sz w:val="20"/>
-                <w:szCs w:val="20"/>
-                <w:lang w:val="en-US"/>
-              </w:rPr>
-            </w:pPr>
-            <w:r>
-              <w:rPr>
-                <w:smallCaps/>
-                <w:sz w:val="20"/>
-                <w:szCs w:val="20"/>
+                <w:color w:val="FF0000"/>
+                <w:sz w:val="20"/>
+                <w:szCs w:val="20"/>
+                <w:highlight w:val="yellow"/>
+                <w:lang w:val="en-US"/>
+              </w:rPr>
+            </w:pPr>
+            <w:r>
+              <w:rPr>
+                <w:smallCaps/>
+                <w:color w:val="FF0000"/>
+                <w:sz w:val="20"/>
+                <w:szCs w:val="20"/>
+                <w:highlight w:val="yellow"/>
                 <w:lang w:val="en-US"/>
               </w:rPr>
               <w:t>1</w:t>
@@ -13938,16 +14409,20 @@
               <w:jc w:val="center"/>
               <w:rPr>
                 <w:smallCaps/>
-                <w:sz w:val="20"/>
-                <w:szCs w:val="20"/>
-                <w:lang w:val="en-US"/>
-              </w:rPr>
-            </w:pPr>
-            <w:r>
-              <w:rPr>
-                <w:smallCaps/>
-                <w:sz w:val="20"/>
-                <w:szCs w:val="20"/>
+                <w:color w:val="FF0000"/>
+                <w:sz w:val="20"/>
+                <w:szCs w:val="20"/>
+                <w:highlight w:val="yellow"/>
+                <w:lang w:val="en-US"/>
+              </w:rPr>
+            </w:pPr>
+            <w:r>
+              <w:rPr>
+                <w:smallCaps/>
+                <w:color w:val="FF0000"/>
+                <w:sz w:val="20"/>
+                <w:szCs w:val="20"/>
+                <w:highlight w:val="yellow"/>
                 <w:lang w:val="en-US"/>
               </w:rPr>
               <w:t>2</w:t>
@@ -13966,16 +14441,20 @@
               <w:jc w:val="center"/>
               <w:rPr>
                 <w:smallCaps/>
-                <w:sz w:val="20"/>
-                <w:szCs w:val="20"/>
-                <w:lang w:val="en-US"/>
-              </w:rPr>
-            </w:pPr>
-            <w:r>
-              <w:rPr>
-                <w:smallCaps/>
-                <w:sz w:val="20"/>
-                <w:szCs w:val="20"/>
+                <w:color w:val="FF0000"/>
+                <w:sz w:val="20"/>
+                <w:szCs w:val="20"/>
+                <w:highlight w:val="yellow"/>
+                <w:lang w:val="en-US"/>
+              </w:rPr>
+            </w:pPr>
+            <w:r>
+              <w:rPr>
+                <w:smallCaps/>
+                <w:color w:val="FF0000"/>
+                <w:sz w:val="20"/>
+                <w:szCs w:val="20"/>
+                <w:highlight w:val="yellow"/>
                 <w:lang w:val="en-US"/>
               </w:rPr>
               <w:t>3</w:t>
@@ -13994,16 +14473,20 @@
               <w:jc w:val="center"/>
               <w:rPr>
                 <w:smallCaps/>
-                <w:sz w:val="20"/>
-                <w:szCs w:val="20"/>
-                <w:lang w:val="en-US"/>
-              </w:rPr>
-            </w:pPr>
-            <w:r>
-              <w:rPr>
-                <w:smallCaps/>
-                <w:sz w:val="20"/>
-                <w:szCs w:val="20"/>
+                <w:color w:val="FF0000"/>
+                <w:sz w:val="20"/>
+                <w:szCs w:val="20"/>
+                <w:highlight w:val="yellow"/>
+                <w:lang w:val="en-US"/>
+              </w:rPr>
+            </w:pPr>
+            <w:r>
+              <w:rPr>
+                <w:smallCaps/>
+                <w:color w:val="FF0000"/>
+                <w:sz w:val="20"/>
+                <w:szCs w:val="20"/>
+                <w:highlight w:val="yellow"/>
                 <w:lang w:val="en-US"/>
               </w:rPr>
               <w:t>4</w:t>
@@ -14022,16 +14505,20 @@
               <w:jc w:val="center"/>
               <w:rPr>
                 <w:smallCaps/>
-                <w:sz w:val="20"/>
-                <w:szCs w:val="20"/>
-                <w:lang w:val="en-US"/>
-              </w:rPr>
-            </w:pPr>
-            <w:r>
-              <w:rPr>
-                <w:smallCaps/>
-                <w:sz w:val="20"/>
-                <w:szCs w:val="20"/>
+                <w:color w:val="FF0000"/>
+                <w:sz w:val="20"/>
+                <w:szCs w:val="20"/>
+                <w:highlight w:val="yellow"/>
+                <w:lang w:val="en-US"/>
+              </w:rPr>
+            </w:pPr>
+            <w:r>
+              <w:rPr>
+                <w:smallCaps/>
+                <w:color w:val="FF0000"/>
+                <w:sz w:val="20"/>
+                <w:szCs w:val="20"/>
+                <w:highlight w:val="yellow"/>
                 <w:lang w:val="en-US"/>
               </w:rPr>
               <w:t>5</w:t>
@@ -14050,16 +14537,20 @@
               <w:jc w:val="center"/>
               <w:rPr>
                 <w:smallCaps/>
-                <w:sz w:val="20"/>
-                <w:szCs w:val="20"/>
-                <w:lang w:val="en-US"/>
-              </w:rPr>
-            </w:pPr>
-            <w:r>
-              <w:rPr>
-                <w:smallCaps/>
-                <w:sz w:val="20"/>
-                <w:szCs w:val="20"/>
+                <w:color w:val="FF0000"/>
+                <w:sz w:val="20"/>
+                <w:szCs w:val="20"/>
+                <w:highlight w:val="yellow"/>
+                <w:lang w:val="en-US"/>
+              </w:rPr>
+            </w:pPr>
+            <w:r>
+              <w:rPr>
+                <w:smallCaps/>
+                <w:color w:val="FF0000"/>
+                <w:sz w:val="20"/>
+                <w:szCs w:val="20"/>
+                <w:highlight w:val="yellow"/>
                 <w:lang w:val="en-US"/>
               </w:rPr>
               <w:t>6</w:t>
@@ -14110,13 +14601,15 @@
               <w:rPr>
                 <w:sz w:val="20"/>
                 <w:szCs w:val="20"/>
-                <w:lang w:val="en-US"/>
-              </w:rPr>
-            </w:pPr>
-            <w:r>
-              <w:rPr>
-                <w:sz w:val="20"/>
-                <w:szCs w:val="20"/>
+                <w:highlight w:val="yellow"/>
+                <w:lang w:val="en-US"/>
+              </w:rPr>
+            </w:pPr>
+            <w:r>
+              <w:rPr>
+                <w:sz w:val="20"/>
+                <w:szCs w:val="20"/>
+                <w:highlight w:val="yellow"/>
                 <w:lang w:val="en-US"/>
               </w:rPr>
               <w:t>If I get well emotionally, then my symptoms/illness will disappear as well.</w:t>
@@ -14137,14 +14630,16 @@
                 <w:smallCaps/>
                 <w:sz w:val="20"/>
                 <w:szCs w:val="20"/>
-                <w:lang w:val="en-US"/>
-              </w:rPr>
-            </w:pPr>
-            <w:r>
-              <w:rPr>
-                <w:smallCaps/>
-                <w:sz w:val="20"/>
-                <w:szCs w:val="20"/>
+                <w:highlight w:val="yellow"/>
+                <w:lang w:val="en-US"/>
+              </w:rPr>
+            </w:pPr>
+            <w:r>
+              <w:rPr>
+                <w:smallCaps/>
+                <w:sz w:val="20"/>
+                <w:szCs w:val="20"/>
+                <w:highlight w:val="yellow"/>
                 <w:lang w:val="en-US"/>
               </w:rPr>
               <w:t>1</w:t>
@@ -14165,14 +14660,16 @@
                 <w:smallCaps/>
                 <w:sz w:val="20"/>
                 <w:szCs w:val="20"/>
-                <w:lang w:val="en-US"/>
-              </w:rPr>
-            </w:pPr>
-            <w:r>
-              <w:rPr>
-                <w:smallCaps/>
-                <w:sz w:val="20"/>
-                <w:szCs w:val="20"/>
+                <w:highlight w:val="yellow"/>
+                <w:lang w:val="en-US"/>
+              </w:rPr>
+            </w:pPr>
+            <w:r>
+              <w:rPr>
+                <w:smallCaps/>
+                <w:sz w:val="20"/>
+                <w:szCs w:val="20"/>
+                <w:highlight w:val="yellow"/>
                 <w:lang w:val="en-US"/>
               </w:rPr>
               <w:t>2</w:t>
@@ -14193,14 +14690,16 @@
                 <w:smallCaps/>
                 <w:sz w:val="20"/>
                 <w:szCs w:val="20"/>
-                <w:lang w:val="en-US"/>
-              </w:rPr>
-            </w:pPr>
-            <w:r>
-              <w:rPr>
-                <w:smallCaps/>
-                <w:sz w:val="20"/>
-                <w:szCs w:val="20"/>
+                <w:highlight w:val="yellow"/>
+                <w:lang w:val="en-US"/>
+              </w:rPr>
+            </w:pPr>
+            <w:r>
+              <w:rPr>
+                <w:smallCaps/>
+                <w:sz w:val="20"/>
+                <w:szCs w:val="20"/>
+                <w:highlight w:val="yellow"/>
                 <w:lang w:val="en-US"/>
               </w:rPr>
               <w:t>3</w:t>
@@ -14221,14 +14720,16 @@
                 <w:smallCaps/>
                 <w:sz w:val="20"/>
                 <w:szCs w:val="20"/>
-                <w:lang w:val="en-US"/>
-              </w:rPr>
-            </w:pPr>
-            <w:r>
-              <w:rPr>
-                <w:smallCaps/>
-                <w:sz w:val="20"/>
-                <w:szCs w:val="20"/>
+                <w:highlight w:val="yellow"/>
+                <w:lang w:val="en-US"/>
+              </w:rPr>
+            </w:pPr>
+            <w:r>
+              <w:rPr>
+                <w:smallCaps/>
+                <w:sz w:val="20"/>
+                <w:szCs w:val="20"/>
+                <w:highlight w:val="yellow"/>
                 <w:lang w:val="en-US"/>
               </w:rPr>
               <w:t>4</w:t>
@@ -14249,14 +14750,16 @@
                 <w:smallCaps/>
                 <w:sz w:val="20"/>
                 <w:szCs w:val="20"/>
-                <w:lang w:val="en-US"/>
-              </w:rPr>
-            </w:pPr>
-            <w:r>
-              <w:rPr>
-                <w:smallCaps/>
-                <w:sz w:val="20"/>
-                <w:szCs w:val="20"/>
+                <w:highlight w:val="yellow"/>
+                <w:lang w:val="en-US"/>
+              </w:rPr>
+            </w:pPr>
+            <w:r>
+              <w:rPr>
+                <w:smallCaps/>
+                <w:sz w:val="20"/>
+                <w:szCs w:val="20"/>
+                <w:highlight w:val="yellow"/>
                 <w:lang w:val="en-US"/>
               </w:rPr>
               <w:t>5</w:t>
@@ -14277,14 +14780,16 @@
                 <w:smallCaps/>
                 <w:sz w:val="20"/>
                 <w:szCs w:val="20"/>
-                <w:lang w:val="en-US"/>
-              </w:rPr>
-            </w:pPr>
-            <w:r>
-              <w:rPr>
-                <w:smallCaps/>
-                <w:sz w:val="20"/>
-                <w:szCs w:val="20"/>
+                <w:highlight w:val="yellow"/>
+                <w:lang w:val="en-US"/>
+              </w:rPr>
+            </w:pPr>
+            <w:r>
+              <w:rPr>
+                <w:smallCaps/>
+                <w:sz w:val="20"/>
+                <w:szCs w:val="20"/>
+                <w:highlight w:val="yellow"/>
                 <w:lang w:val="en-US"/>
               </w:rPr>
               <w:t>6</w:t>
@@ -14594,13 +15099,15 @@
               <w:rPr>
                 <w:sz w:val="20"/>
                 <w:szCs w:val="20"/>
-                <w:lang w:val="en-US"/>
-              </w:rPr>
-            </w:pPr>
-            <w:r>
-              <w:rPr>
-                <w:sz w:val="20"/>
-                <w:szCs w:val="20"/>
+                <w:highlight w:val="yellow"/>
+                <w:lang w:val="en-US"/>
+              </w:rPr>
+            </w:pPr>
+            <w:r>
+              <w:rPr>
+                <w:sz w:val="20"/>
+                <w:szCs w:val="20"/>
+                <w:highlight w:val="yellow"/>
                 <w:lang w:val="en-US"/>
               </w:rPr>
               <w:t>With a serious symptom I always turn to a western doctor.</w:t>
@@ -14621,14 +15128,16 @@
                 <w:smallCaps/>
                 <w:sz w:val="20"/>
                 <w:szCs w:val="20"/>
-                <w:lang w:val="en-US"/>
-              </w:rPr>
-            </w:pPr>
-            <w:r>
-              <w:rPr>
-                <w:smallCaps/>
-                <w:sz w:val="20"/>
-                <w:szCs w:val="20"/>
+                <w:highlight w:val="yellow"/>
+                <w:lang w:val="en-US"/>
+              </w:rPr>
+            </w:pPr>
+            <w:r>
+              <w:rPr>
+                <w:smallCaps/>
+                <w:sz w:val="20"/>
+                <w:szCs w:val="20"/>
+                <w:highlight w:val="yellow"/>
                 <w:lang w:val="en-US"/>
               </w:rPr>
               <w:t>1</w:t>
@@ -14649,14 +15158,16 @@
                 <w:smallCaps/>
                 <w:sz w:val="20"/>
                 <w:szCs w:val="20"/>
-                <w:lang w:val="en-US"/>
-              </w:rPr>
-            </w:pPr>
-            <w:r>
-              <w:rPr>
-                <w:smallCaps/>
-                <w:sz w:val="20"/>
-                <w:szCs w:val="20"/>
+                <w:highlight w:val="yellow"/>
+                <w:lang w:val="en-US"/>
+              </w:rPr>
+            </w:pPr>
+            <w:r>
+              <w:rPr>
+                <w:smallCaps/>
+                <w:sz w:val="20"/>
+                <w:szCs w:val="20"/>
+                <w:highlight w:val="yellow"/>
                 <w:lang w:val="en-US"/>
               </w:rPr>
               <w:t>2</w:t>
@@ -14677,14 +15188,16 @@
                 <w:smallCaps/>
                 <w:sz w:val="20"/>
                 <w:szCs w:val="20"/>
-                <w:lang w:val="en-US"/>
-              </w:rPr>
-            </w:pPr>
-            <w:r>
-              <w:rPr>
-                <w:smallCaps/>
-                <w:sz w:val="20"/>
-                <w:szCs w:val="20"/>
+                <w:highlight w:val="yellow"/>
+                <w:lang w:val="en-US"/>
+              </w:rPr>
+            </w:pPr>
+            <w:r>
+              <w:rPr>
+                <w:smallCaps/>
+                <w:sz w:val="20"/>
+                <w:szCs w:val="20"/>
+                <w:highlight w:val="yellow"/>
                 <w:lang w:val="en-US"/>
               </w:rPr>
               <w:t>3</w:t>
@@ -14705,14 +15218,16 @@
                 <w:smallCaps/>
                 <w:sz w:val="20"/>
                 <w:szCs w:val="20"/>
-                <w:lang w:val="en-US"/>
-              </w:rPr>
-            </w:pPr>
-            <w:r>
-              <w:rPr>
-                <w:smallCaps/>
-                <w:sz w:val="20"/>
-                <w:szCs w:val="20"/>
+                <w:highlight w:val="yellow"/>
+                <w:lang w:val="en-US"/>
+              </w:rPr>
+            </w:pPr>
+            <w:r>
+              <w:rPr>
+                <w:smallCaps/>
+                <w:sz w:val="20"/>
+                <w:szCs w:val="20"/>
+                <w:highlight w:val="yellow"/>
                 <w:lang w:val="en-US"/>
               </w:rPr>
               <w:t>4</w:t>
@@ -14733,14 +15248,16 @@
                 <w:smallCaps/>
                 <w:sz w:val="20"/>
                 <w:szCs w:val="20"/>
-                <w:lang w:val="en-US"/>
-              </w:rPr>
-            </w:pPr>
-            <w:r>
-              <w:rPr>
-                <w:smallCaps/>
-                <w:sz w:val="20"/>
-                <w:szCs w:val="20"/>
+                <w:highlight w:val="yellow"/>
+                <w:lang w:val="en-US"/>
+              </w:rPr>
+            </w:pPr>
+            <w:r>
+              <w:rPr>
+                <w:smallCaps/>
+                <w:sz w:val="20"/>
+                <w:szCs w:val="20"/>
+                <w:highlight w:val="yellow"/>
                 <w:lang w:val="en-US"/>
               </w:rPr>
               <w:t>5</w:t>
@@ -14761,14 +15278,16 @@
                 <w:smallCaps/>
                 <w:sz w:val="20"/>
                 <w:szCs w:val="20"/>
-                <w:lang w:val="en-US"/>
-              </w:rPr>
-            </w:pPr>
-            <w:r>
-              <w:rPr>
-                <w:smallCaps/>
-                <w:sz w:val="20"/>
-                <w:szCs w:val="20"/>
+                <w:highlight w:val="yellow"/>
+                <w:lang w:val="en-US"/>
+              </w:rPr>
+            </w:pPr>
+            <w:r>
+              <w:rPr>
+                <w:smallCaps/>
+                <w:sz w:val="20"/>
+                <w:szCs w:val="20"/>
+                <w:highlight w:val="yellow"/>
                 <w:lang w:val="en-US"/>
               </w:rPr>
               <w:t>6</w:t>
@@ -14819,13 +15338,15 @@
               <w:rPr>
                 <w:sz w:val="20"/>
                 <w:szCs w:val="20"/>
-                <w:lang w:val="en-US"/>
-              </w:rPr>
-            </w:pPr>
-            <w:r>
-              <w:rPr>
-                <w:sz w:val="20"/>
-                <w:szCs w:val="20"/>
+                <w:highlight w:val="yellow"/>
+                <w:lang w:val="en-US"/>
+              </w:rPr>
+            </w:pPr>
+            <w:r>
+              <w:rPr>
+                <w:sz w:val="20"/>
+                <w:szCs w:val="20"/>
+                <w:highlight w:val="yellow"/>
                 <w:lang w:val="en-US"/>
               </w:rPr>
               <w:t>If a trauma is left unprocessed, it will eventually cause an illness in the body.</w:t>
@@ -14846,14 +15367,16 @@
                 <w:smallCaps/>
                 <w:sz w:val="20"/>
                 <w:szCs w:val="20"/>
-                <w:lang w:val="en-US"/>
-              </w:rPr>
-            </w:pPr>
-            <w:r>
-              <w:rPr>
-                <w:smallCaps/>
-                <w:sz w:val="20"/>
-                <w:szCs w:val="20"/>
+                <w:highlight w:val="yellow"/>
+                <w:lang w:val="en-US"/>
+              </w:rPr>
+            </w:pPr>
+            <w:r>
+              <w:rPr>
+                <w:smallCaps/>
+                <w:sz w:val="20"/>
+                <w:szCs w:val="20"/>
+                <w:highlight w:val="yellow"/>
                 <w:lang w:val="en-US"/>
               </w:rPr>
               <w:t>1</w:t>
@@ -14874,14 +15397,16 @@
                 <w:smallCaps/>
                 <w:sz w:val="20"/>
                 <w:szCs w:val="20"/>
-                <w:lang w:val="en-US"/>
-              </w:rPr>
-            </w:pPr>
-            <w:r>
-              <w:rPr>
-                <w:smallCaps/>
-                <w:sz w:val="20"/>
-                <w:szCs w:val="20"/>
+                <w:highlight w:val="yellow"/>
+                <w:lang w:val="en-US"/>
+              </w:rPr>
+            </w:pPr>
+            <w:r>
+              <w:rPr>
+                <w:smallCaps/>
+                <w:sz w:val="20"/>
+                <w:szCs w:val="20"/>
+                <w:highlight w:val="yellow"/>
                 <w:lang w:val="en-US"/>
               </w:rPr>
               <w:t>2</w:t>
@@ -14902,14 +15427,16 @@
                 <w:smallCaps/>
                 <w:sz w:val="20"/>
                 <w:szCs w:val="20"/>
-                <w:lang w:val="en-US"/>
-              </w:rPr>
-            </w:pPr>
-            <w:r>
-              <w:rPr>
-                <w:smallCaps/>
-                <w:sz w:val="20"/>
-                <w:szCs w:val="20"/>
+                <w:highlight w:val="yellow"/>
+                <w:lang w:val="en-US"/>
+              </w:rPr>
+            </w:pPr>
+            <w:r>
+              <w:rPr>
+                <w:smallCaps/>
+                <w:sz w:val="20"/>
+                <w:szCs w:val="20"/>
+                <w:highlight w:val="yellow"/>
                 <w:lang w:val="en-US"/>
               </w:rPr>
               <w:t>3</w:t>
@@ -14930,14 +15457,16 @@
                 <w:smallCaps/>
                 <w:sz w:val="20"/>
                 <w:szCs w:val="20"/>
-                <w:lang w:val="en-US"/>
-              </w:rPr>
-            </w:pPr>
-            <w:r>
-              <w:rPr>
-                <w:smallCaps/>
-                <w:sz w:val="20"/>
-                <w:szCs w:val="20"/>
+                <w:highlight w:val="yellow"/>
+                <w:lang w:val="en-US"/>
+              </w:rPr>
+            </w:pPr>
+            <w:r>
+              <w:rPr>
+                <w:smallCaps/>
+                <w:sz w:val="20"/>
+                <w:szCs w:val="20"/>
+                <w:highlight w:val="yellow"/>
                 <w:lang w:val="en-US"/>
               </w:rPr>
               <w:t>4</w:t>
@@ -14958,14 +15487,16 @@
                 <w:smallCaps/>
                 <w:sz w:val="20"/>
                 <w:szCs w:val="20"/>
-                <w:lang w:val="en-US"/>
-              </w:rPr>
-            </w:pPr>
-            <w:r>
-              <w:rPr>
-                <w:smallCaps/>
-                <w:sz w:val="20"/>
-                <w:szCs w:val="20"/>
+                <w:highlight w:val="yellow"/>
+                <w:lang w:val="en-US"/>
+              </w:rPr>
+            </w:pPr>
+            <w:r>
+              <w:rPr>
+                <w:smallCaps/>
+                <w:sz w:val="20"/>
+                <w:szCs w:val="20"/>
+                <w:highlight w:val="yellow"/>
                 <w:lang w:val="en-US"/>
               </w:rPr>
               <w:t>5</w:t>
@@ -14986,14 +15517,16 @@
                 <w:smallCaps/>
                 <w:sz w:val="20"/>
                 <w:szCs w:val="20"/>
-                <w:lang w:val="en-US"/>
-              </w:rPr>
-            </w:pPr>
-            <w:r>
-              <w:rPr>
-                <w:smallCaps/>
-                <w:sz w:val="20"/>
-                <w:szCs w:val="20"/>
+                <w:highlight w:val="yellow"/>
+                <w:lang w:val="en-US"/>
+              </w:rPr>
+            </w:pPr>
+            <w:r>
+              <w:rPr>
+                <w:smallCaps/>
+                <w:sz w:val="20"/>
+                <w:szCs w:val="20"/>
+                <w:highlight w:val="yellow"/>
                 <w:lang w:val="en-US"/>
               </w:rPr>
               <w:t>6</w:t>
@@ -15513,8 +16046,6 @@
               </w:rPr>
               <w:t>y look for natural treatments to cure</w:t>
             </w:r>
-            <w:bookmarkStart w:id="0" w:name="_GoBack"/>
-            <w:bookmarkEnd w:id="0"/>
             <w:r>
               <w:rPr>
                 <w:sz w:val="20"/>
@@ -16119,7 +16650,7 @@
                 <w:szCs w:val="18"/>
                 <w:lang w:val="en-US"/>
               </w:rPr>
-              <w:t xml:space="preserve"> és a </w:t>
+              <w:t xml:space="preserve"> </w:t>
             </w:r>
             <w:proofErr w:type="spellStart"/>
             <w:r>
@@ -16129,6 +16660,26 @@
                 <w:szCs w:val="18"/>
                 <w:lang w:val="en-US"/>
               </w:rPr>
+              <w:t>és</w:t>
+            </w:r>
+            <w:proofErr w:type="spellEnd"/>
+            <w:r>
+              <w:rPr>
+                <w:b/>
+                <w:sz w:val="18"/>
+                <w:szCs w:val="18"/>
+                <w:lang w:val="en-US"/>
+              </w:rPr>
+              <w:t xml:space="preserve"> a </w:t>
+            </w:r>
+            <w:proofErr w:type="spellStart"/>
+            <w:r>
+              <w:rPr>
+                <w:b/>
+                <w:sz w:val="18"/>
+                <w:szCs w:val="18"/>
+                <w:lang w:val="en-US"/>
+              </w:rPr>
               <w:t>természetgyógyászattal</w:t>
             </w:r>
             <w:proofErr w:type="spellEnd"/>
@@ -16519,7 +17070,27 @@
                 <w:szCs w:val="18"/>
                 <w:lang w:val="en-US"/>
               </w:rPr>
-              <w:t xml:space="preserve"> és </w:t>
+              <w:t xml:space="preserve"> </w:t>
+            </w:r>
+            <w:proofErr w:type="spellStart"/>
+            <w:r>
+              <w:rPr>
+                <w:b/>
+                <w:sz w:val="18"/>
+                <w:szCs w:val="18"/>
+                <w:lang w:val="en-US"/>
+              </w:rPr>
+              <w:t>és</w:t>
+            </w:r>
+            <w:proofErr w:type="spellEnd"/>
+            <w:r>
+              <w:rPr>
+                <w:b/>
+                <w:sz w:val="18"/>
+                <w:szCs w:val="18"/>
+                <w:lang w:val="en-US"/>
+              </w:rPr>
+              <w:t xml:space="preserve"> </w:t>
             </w:r>
             <w:proofErr w:type="spellStart"/>
             <w:r>
@@ -20975,7 +21546,25 @@
                 <w:szCs w:val="18"/>
                 <w:lang w:val="en-US"/>
               </w:rPr>
-              <w:t xml:space="preserve"> és a </w:t>
+              <w:t xml:space="preserve"> </w:t>
+            </w:r>
+            <w:proofErr w:type="spellStart"/>
+            <w:r>
+              <w:rPr>
+                <w:sz w:val="18"/>
+                <w:szCs w:val="18"/>
+                <w:lang w:val="en-US"/>
+              </w:rPr>
+              <w:t>és</w:t>
+            </w:r>
+            <w:proofErr w:type="spellEnd"/>
+            <w:r>
+              <w:rPr>
+                <w:sz w:val="18"/>
+                <w:szCs w:val="18"/>
+                <w:lang w:val="en-US"/>
+              </w:rPr>
+              <w:t xml:space="preserve"> a </w:t>
             </w:r>
             <w:proofErr w:type="spellStart"/>
             <w:r>
@@ -21658,7 +22247,7 @@
           <w:noProof/>
           <w:sz w:val="18"/>
           <w:szCs w:val="18"/>
-          <w:lang w:val="hu-HU" w:eastAsia="hu-HU"/>
+          <w:lang w:val="en-US"/>
         </w:rPr>
         <w:drawing>
           <wp:anchor distT="0" distB="0" distL="114300" distR="114300" simplePos="0" relativeHeight="251658240" behindDoc="1" locked="0" layoutInCell="1" allowOverlap="1" wp14:anchorId="4288B1A0" wp14:editId="6C1C3302">
@@ -22030,7 +22619,7 @@
 </file>
 
 <file path=word/numbering.xml><?xml version="1.0" encoding="utf-8"?>
-<w:numbering xmlns:wpc="http://schemas.microsoft.com/office/word/2010/wordprocessingCanvas" xmlns:cx="http://schemas.microsoft.com/office/drawing/2014/chartex" xmlns:mc="http://schemas.openxmlformats.org/markup-compatibility/2006" xmlns:o="urn:schemas-microsoft-com:office:office" xmlns:r="http://schemas.openxmlformats.org/officeDocument/2006/relationships" xmlns:m="http://schemas.openxmlformats.org/officeDocument/2006/math" xmlns:v="urn:schemas-microsoft-com:vml" xmlns:wp14="http://schemas.microsoft.com/office/word/2010/wordprocessingDrawing" xmlns:wp="http://schemas.openxmlformats.org/drawingml/2006/wordprocessingDrawing" xmlns:w10="urn:schemas-microsoft-com:office:word" xmlns:w="http://schemas.openxmlformats.org/wordprocessingml/2006/main" xmlns:w14="http://schemas.microsoft.com/office/word/2010/wordml" xmlns:w15="http://schemas.microsoft.com/office/word/2012/wordml" xmlns:w16se="http://schemas.microsoft.com/office/word/2015/wordml/symex" xmlns:wpg="http://schemas.microsoft.com/office/word/2010/wordprocessingGroup" xmlns:wpi="http://schemas.microsoft.com/office/word/2010/wordprocessingInk" xmlns:wne="http://schemas.microsoft.com/office/word/2006/wordml" xmlns:wps="http://schemas.microsoft.com/office/word/2010/wordprocessingShape" mc:Ignorable="w14 w15 w16se wp14">
+<w:numbering xmlns:wpc="http://schemas.microsoft.com/office/word/2010/wordprocessingCanvas" xmlns:cx="http://schemas.microsoft.com/office/drawing/2014/chartex" xmlns:cx1="http://schemas.microsoft.com/office/drawing/2015/9/8/chartex" xmlns:mc="http://schemas.openxmlformats.org/markup-compatibility/2006" xmlns:o="urn:schemas-microsoft-com:office:office" xmlns:r="http://schemas.openxmlformats.org/officeDocument/2006/relationships" xmlns:m="http://schemas.openxmlformats.org/officeDocument/2006/math" xmlns:v="urn:schemas-microsoft-com:vml" xmlns:wp14="http://schemas.microsoft.com/office/word/2010/wordprocessingDrawing" xmlns:wp="http://schemas.openxmlformats.org/drawingml/2006/wordprocessingDrawing" xmlns:w10="urn:schemas-microsoft-com:office:word" xmlns:w="http://schemas.openxmlformats.org/wordprocessingml/2006/main" xmlns:w14="http://schemas.microsoft.com/office/word/2010/wordml" xmlns:w15="http://schemas.microsoft.com/office/word/2012/wordml" xmlns:w16se="http://schemas.microsoft.com/office/word/2015/wordml/symex" xmlns:wpg="http://schemas.microsoft.com/office/word/2010/wordprocessingGroup" xmlns:wpi="http://schemas.microsoft.com/office/word/2010/wordprocessingInk" xmlns:wne="http://schemas.microsoft.com/office/word/2006/wordml" xmlns:wps="http://schemas.microsoft.com/office/word/2010/wordprocessingShape" mc:Ignorable="w14 w15 w16se wp14">
   <w:abstractNum w:abstractNumId="0" w15:restartNumberingAfterBreak="0">
     <w:nsid w:val="1B7A3D6D"/>
     <w:multiLevelType w:val="hybridMultilevel"/>

</xml_diff>